<commit_message>
whoops, forgot to add results table
</commit_message>
<xml_diff>
--- a/Documentation.docx
+++ b/Documentation.docx
@@ -709,10 +709,7 @@
         <w:t>=</w:t>
       </w:r>
       <w:r>
-        <w:t>1</w:t>
-      </w:r>
-      <w:r>
-        <w:t>0</w:t>
+        <w:t>10</w:t>
       </w:r>
       <w:r>
         <w:t>, p=1, metric='</w:t>
@@ -732,10 +729,7 @@
         <w:t xml:space="preserve">was </w:t>
       </w:r>
       <w:r>
-        <w:t>used</w:t>
-      </w:r>
-      <w:r>
-        <w:t xml:space="preserve"> </w:t>
+        <w:t xml:space="preserve">used </w:t>
       </w:r>
       <w:r>
         <w:t xml:space="preserve">as the tuned algorithm.  </w:t>
@@ -807,33 +801,15 @@
           <w:sz w:val="21"/>
           <w:szCs w:val="21"/>
         </w:rPr>
-        <w:t>Accuracy: 0</w:t>
-      </w:r>
-      <w:proofErr w:type="gramStart"/>
+        <w:t>Accuracy: 0.</w:t>
+      </w:r>
       <w:r>
         <w:rPr>
           <w:color w:val="000000"/>
           <w:sz w:val="21"/>
           <w:szCs w:val="21"/>
         </w:rPr>
-        <w:t>.</w:t>
-      </w:r>
-      <w:proofErr w:type="gramEnd"/>
-      <w:r>
-        <w:rPr>
-          <w:color w:val="000000"/>
-          <w:sz w:val="21"/>
-          <w:szCs w:val="21"/>
-        </w:rPr>
-        <w:t>884</w:t>
-      </w:r>
-      <w:r>
-        <w:rPr>
-          <w:color w:val="000000"/>
-          <w:sz w:val="21"/>
-          <w:szCs w:val="21"/>
-        </w:rPr>
-        <w:t>62</w:t>
+        <w:t>88462</w:t>
       </w:r>
       <w:r>
         <w:rPr>
@@ -867,15 +843,7 @@
           <w:sz w:val="21"/>
           <w:szCs w:val="21"/>
         </w:rPr>
-        <w:t>3</w:t>
-      </w:r>
-      <w:r>
-        <w:rPr>
-          <w:color w:val="000000"/>
-          <w:sz w:val="21"/>
-          <w:szCs w:val="21"/>
-        </w:rPr>
-        <w:t>8250</w:t>
+        <w:t>38250</w:t>
       </w:r>
     </w:p>
     <w:p/>
@@ -2056,23 +2024,17 @@
         <w:t xml:space="preserve">Other </w:t>
       </w:r>
       <w:r>
-        <w:t>classifiers</w:t>
+        <w:t>classifiers explored with parameter tuning</w:t>
+      </w:r>
+      <w:r>
+        <w:t xml:space="preserve"> include</w:t>
+      </w:r>
+      <w:r>
+        <w:t>d</w:t>
       </w:r>
       <w:r>
         <w:t xml:space="preserve"> </w:t>
       </w:r>
-      <w:r>
-        <w:t>explored with parameter tuning</w:t>
-      </w:r>
-      <w:r>
-        <w:t xml:space="preserve"> include</w:t>
-      </w:r>
-      <w:r>
-        <w:t>d</w:t>
-      </w:r>
-      <w:r>
-        <w:t xml:space="preserve"> </w:t>
-      </w:r>
       <w:proofErr w:type="spellStart"/>
       <w:r>
         <w:t>Adaboost</w:t>
@@ -2142,10 +2104,7 @@
       </w:r>
       <w:proofErr w:type="spellEnd"/>
       <w:r>
-        <w:t xml:space="preserve"> and PCA</w:t>
-      </w:r>
-      <w:r>
-        <w:t xml:space="preserve"> while for other </w:t>
+        <w:t xml:space="preserve"> and PCA while for other </w:t>
       </w:r>
       <w:proofErr w:type="gramStart"/>
       <w:r>
@@ -2216,46 +2175,37 @@
         <w:t xml:space="preserve"> </w:t>
       </w:r>
       <w:r>
-        <w:t>affects</w:t>
+        <w:t xml:space="preserve">affects </w:t>
+      </w:r>
+      <w:r>
+        <w:t xml:space="preserve">the score of our classifier based on our selected </w:t>
+      </w:r>
+      <w:r>
+        <w:t xml:space="preserve">evaluation </w:t>
+      </w:r>
+      <w:r>
+        <w:t>metrics</w:t>
+      </w:r>
+      <w:r>
+        <w:t xml:space="preserve"> s</w:t>
+      </w:r>
+      <w:r>
+        <w:t xml:space="preserve">o it is important to explore how changes to the </w:t>
+      </w:r>
+      <w:r>
+        <w:t xml:space="preserve">default </w:t>
+      </w:r>
+      <w:r>
+        <w:t>parameter assumption</w:t>
+      </w:r>
+      <w:r>
+        <w:t>s</w:t>
       </w:r>
       <w:r>
         <w:t xml:space="preserve"> </w:t>
       </w:r>
       <w:r>
-        <w:t xml:space="preserve">the score of our classifier based on our selected </w:t>
-      </w:r>
-      <w:r>
-        <w:t xml:space="preserve">evaluation </w:t>
-      </w:r>
-      <w:r>
-        <w:t>metrics</w:t>
-      </w:r>
-      <w:r>
-        <w:t xml:space="preserve"> s</w:t>
-      </w:r>
-      <w:r>
-        <w:t xml:space="preserve">o it is important to explore how changes to the </w:t>
-      </w:r>
-      <w:r>
-        <w:t>default</w:t>
-      </w:r>
-      <w:r>
-        <w:t xml:space="preserve"> </w:t>
-      </w:r>
-      <w:r>
-        <w:t>parameter assumption</w:t>
-      </w:r>
-      <w:r>
-        <w:t>s</w:t>
-      </w:r>
-      <w:r>
-        <w:t xml:space="preserve"> </w:t>
-      </w:r>
-      <w:r>
-        <w:t>influence</w:t>
-      </w:r>
-      <w:r>
-        <w:t xml:space="preserve"> </w:t>
+        <w:t xml:space="preserve">influence </w:t>
       </w:r>
       <w:r>
         <w:t>relevant evaluation metrics</w:t>
@@ -2313,10 +2263,7 @@
         <w:t xml:space="preserve">arameters of </w:t>
       </w:r>
       <w:r>
-        <w:t>the</w:t>
-      </w:r>
-      <w:r>
-        <w:t xml:space="preserve"> </w:t>
+        <w:t xml:space="preserve">the </w:t>
       </w:r>
       <w:r>
         <w:t>algorithms</w:t>
@@ -2411,9 +2358,3593 @@
         <w:t xml:space="preserve">.  </w:t>
       </w:r>
     </w:p>
+    <w:tbl>
+      <w:tblPr>
+        <w:tblW w:w="9483" w:type="dxa"/>
+        <w:tblInd w:w="93" w:type="dxa"/>
+        <w:tblLook w:val="04A0"/>
+      </w:tblPr>
+      <w:tblGrid>
+        <w:gridCol w:w="2654"/>
+        <w:gridCol w:w="1064"/>
+        <w:gridCol w:w="1064"/>
+        <w:gridCol w:w="968"/>
+        <w:gridCol w:w="2070"/>
+        <w:gridCol w:w="1663"/>
+      </w:tblGrid>
+      <w:tr>
+        <w:trPr>
+          <w:trHeight w:val="300"/>
+        </w:trPr>
+        <w:tc>
+          <w:tcPr>
+            <w:tcW w:w="2992" w:type="dxa"/>
+            <w:tcBorders>
+              <w:top w:val="single" w:sz="4" w:space="0" w:color="auto"/>
+              <w:left w:val="single" w:sz="4" w:space="0" w:color="auto"/>
+              <w:bottom w:val="single" w:sz="4" w:space="0" w:color="auto"/>
+              <w:right w:val="single" w:sz="4" w:space="0" w:color="auto"/>
+            </w:tcBorders>
+            <w:shd w:val="clear" w:color="auto" w:fill="auto"/>
+            <w:noWrap/>
+            <w:vAlign w:val="bottom"/>
+            <w:hideMark/>
+          </w:tcPr>
+          <w:p>
+            <w:pPr>
+              <w:spacing w:after="0" w:line="240" w:lineRule="auto"/>
+              <w:rPr>
+                <w:rFonts w:ascii="Calibri" w:eastAsia="Times New Roman" w:hAnsi="Calibri" w:cs="Times New Roman"/>
+                <w:color w:val="000000"/>
+                <w:lang w:eastAsia="en-CA"/>
+              </w:rPr>
+            </w:pPr>
+            <w:r>
+              <w:rPr>
+                <w:rFonts w:ascii="Calibri" w:eastAsia="Times New Roman" w:hAnsi="Calibri" w:cs="Times New Roman"/>
+                <w:color w:val="000000"/>
+                <w:lang w:eastAsia="en-CA"/>
+              </w:rPr>
+              <w:t> </w:t>
+            </w:r>
+          </w:p>
+        </w:tc>
+        <w:tc>
+          <w:tcPr>
+            <w:tcW w:w="574" w:type="dxa"/>
+            <w:tcBorders>
+              <w:top w:val="single" w:sz="4" w:space="0" w:color="auto"/>
+              <w:left w:val="nil"/>
+              <w:bottom w:val="single" w:sz="4" w:space="0" w:color="auto"/>
+              <w:right w:val="single" w:sz="4" w:space="0" w:color="auto"/>
+            </w:tcBorders>
+            <w:shd w:val="clear" w:color="auto" w:fill="auto"/>
+            <w:noWrap/>
+            <w:vAlign w:val="bottom"/>
+            <w:hideMark/>
+          </w:tcPr>
+          <w:p>
+            <w:pPr>
+              <w:spacing w:after="0" w:line="240" w:lineRule="auto"/>
+              <w:rPr>
+                <w:rFonts w:ascii="Calibri" w:eastAsia="Times New Roman" w:hAnsi="Calibri" w:cs="Times New Roman"/>
+                <w:color w:val="000000"/>
+                <w:lang w:eastAsia="en-CA"/>
+              </w:rPr>
+            </w:pPr>
+            <w:proofErr w:type="spellStart"/>
+            <w:r>
+              <w:rPr>
+                <w:rFonts w:ascii="Calibri" w:eastAsia="Times New Roman" w:hAnsi="Calibri" w:cs="Times New Roman"/>
+                <w:color w:val="000000"/>
+                <w:lang w:eastAsia="en-CA"/>
+              </w:rPr>
+              <w:t>LinearSVM</w:t>
+            </w:r>
+            <w:proofErr w:type="spellEnd"/>
+          </w:p>
+        </w:tc>
+        <w:tc>
+          <w:tcPr>
+            <w:tcW w:w="1090" w:type="dxa"/>
+            <w:tcBorders>
+              <w:top w:val="single" w:sz="4" w:space="0" w:color="auto"/>
+              <w:left w:val="nil"/>
+              <w:bottom w:val="single" w:sz="4" w:space="0" w:color="auto"/>
+              <w:right w:val="single" w:sz="4" w:space="0" w:color="auto"/>
+            </w:tcBorders>
+            <w:shd w:val="clear" w:color="auto" w:fill="auto"/>
+            <w:noWrap/>
+            <w:vAlign w:val="bottom"/>
+            <w:hideMark/>
+          </w:tcPr>
+          <w:p>
+            <w:pPr>
+              <w:spacing w:after="0" w:line="240" w:lineRule="auto"/>
+              <w:rPr>
+                <w:rFonts w:ascii="Calibri" w:eastAsia="Times New Roman" w:hAnsi="Calibri" w:cs="Times New Roman"/>
+                <w:color w:val="000000"/>
+                <w:lang w:eastAsia="en-CA"/>
+              </w:rPr>
+            </w:pPr>
+            <w:proofErr w:type="spellStart"/>
+            <w:r>
+              <w:rPr>
+                <w:rFonts w:ascii="Calibri" w:eastAsia="Times New Roman" w:hAnsi="Calibri" w:cs="Times New Roman"/>
+                <w:color w:val="000000"/>
+                <w:lang w:eastAsia="en-CA"/>
+              </w:rPr>
+              <w:t>LinearSVM</w:t>
+            </w:r>
+            <w:proofErr w:type="spellEnd"/>
+          </w:p>
+        </w:tc>
+        <w:tc>
+          <w:tcPr>
+            <w:tcW w:w="991" w:type="dxa"/>
+            <w:tcBorders>
+              <w:top w:val="single" w:sz="4" w:space="0" w:color="auto"/>
+              <w:left w:val="nil"/>
+              <w:bottom w:val="single" w:sz="4" w:space="0" w:color="auto"/>
+              <w:right w:val="single" w:sz="4" w:space="0" w:color="auto"/>
+            </w:tcBorders>
+            <w:shd w:val="clear" w:color="auto" w:fill="auto"/>
+            <w:noWrap/>
+            <w:vAlign w:val="bottom"/>
+            <w:hideMark/>
+          </w:tcPr>
+          <w:p>
+            <w:pPr>
+              <w:spacing w:after="0" w:line="240" w:lineRule="auto"/>
+              <w:rPr>
+                <w:rFonts w:ascii="Calibri" w:eastAsia="Times New Roman" w:hAnsi="Calibri" w:cs="Times New Roman"/>
+                <w:color w:val="000000"/>
+                <w:lang w:eastAsia="en-CA"/>
+              </w:rPr>
+            </w:pPr>
+            <w:proofErr w:type="spellStart"/>
+            <w:r>
+              <w:rPr>
+                <w:rFonts w:ascii="Calibri" w:eastAsia="Times New Roman" w:hAnsi="Calibri" w:cs="Times New Roman"/>
+                <w:color w:val="000000"/>
+                <w:lang w:eastAsia="en-CA"/>
+              </w:rPr>
+              <w:t>Adaboost</w:t>
+            </w:r>
+            <w:proofErr w:type="spellEnd"/>
+          </w:p>
+        </w:tc>
+        <w:tc>
+          <w:tcPr>
+            <w:tcW w:w="2128" w:type="dxa"/>
+            <w:tcBorders>
+              <w:top w:val="single" w:sz="4" w:space="0" w:color="auto"/>
+              <w:left w:val="nil"/>
+              <w:bottom w:val="single" w:sz="4" w:space="0" w:color="auto"/>
+              <w:right w:val="single" w:sz="4" w:space="0" w:color="auto"/>
+            </w:tcBorders>
+            <w:shd w:val="clear" w:color="auto" w:fill="auto"/>
+            <w:noWrap/>
+            <w:vAlign w:val="bottom"/>
+            <w:hideMark/>
+          </w:tcPr>
+          <w:p>
+            <w:pPr>
+              <w:spacing w:after="0" w:line="240" w:lineRule="auto"/>
+              <w:rPr>
+                <w:rFonts w:ascii="Calibri" w:eastAsia="Times New Roman" w:hAnsi="Calibri" w:cs="Times New Roman"/>
+                <w:color w:val="000000"/>
+                <w:lang w:eastAsia="en-CA"/>
+              </w:rPr>
+            </w:pPr>
+            <w:proofErr w:type="spellStart"/>
+            <w:r>
+              <w:rPr>
+                <w:rFonts w:ascii="Calibri" w:eastAsia="Times New Roman" w:hAnsi="Calibri" w:cs="Times New Roman"/>
+                <w:color w:val="000000"/>
+                <w:lang w:eastAsia="en-CA"/>
+              </w:rPr>
+              <w:t>RandomForestClassifier</w:t>
+            </w:r>
+            <w:proofErr w:type="spellEnd"/>
+          </w:p>
+        </w:tc>
+        <w:tc>
+          <w:tcPr>
+            <w:tcW w:w="1708" w:type="dxa"/>
+            <w:tcBorders>
+              <w:top w:val="single" w:sz="4" w:space="0" w:color="auto"/>
+              <w:left w:val="nil"/>
+              <w:bottom w:val="single" w:sz="4" w:space="0" w:color="auto"/>
+              <w:right w:val="single" w:sz="4" w:space="0" w:color="auto"/>
+            </w:tcBorders>
+            <w:shd w:val="clear" w:color="auto" w:fill="auto"/>
+            <w:noWrap/>
+            <w:vAlign w:val="bottom"/>
+            <w:hideMark/>
+          </w:tcPr>
+          <w:p>
+            <w:pPr>
+              <w:spacing w:after="0" w:line="240" w:lineRule="auto"/>
+              <w:rPr>
+                <w:rFonts w:ascii="Calibri" w:eastAsia="Times New Roman" w:hAnsi="Calibri" w:cs="Times New Roman"/>
+                <w:color w:val="000000"/>
+                <w:lang w:eastAsia="en-CA"/>
+              </w:rPr>
+            </w:pPr>
+            <w:proofErr w:type="spellStart"/>
+            <w:r>
+              <w:rPr>
+                <w:rFonts w:ascii="Calibri" w:eastAsia="Times New Roman" w:hAnsi="Calibri" w:cs="Times New Roman"/>
+                <w:color w:val="000000"/>
+                <w:lang w:eastAsia="en-CA"/>
+              </w:rPr>
+              <w:t>KNearestNeighbor</w:t>
+            </w:r>
+            <w:proofErr w:type="spellEnd"/>
+          </w:p>
+        </w:tc>
+      </w:tr>
+      <w:tr>
+        <w:trPr>
+          <w:trHeight w:val="300"/>
+        </w:trPr>
+        <w:tc>
+          <w:tcPr>
+            <w:tcW w:w="2992" w:type="dxa"/>
+            <w:tcBorders>
+              <w:top w:val="nil"/>
+              <w:left w:val="single" w:sz="4" w:space="0" w:color="auto"/>
+              <w:bottom w:val="single" w:sz="4" w:space="0" w:color="auto"/>
+              <w:right w:val="single" w:sz="4" w:space="0" w:color="auto"/>
+            </w:tcBorders>
+            <w:shd w:val="clear" w:color="auto" w:fill="auto"/>
+            <w:noWrap/>
+            <w:vAlign w:val="bottom"/>
+            <w:hideMark/>
+          </w:tcPr>
+          <w:p>
+            <w:pPr>
+              <w:spacing w:after="0" w:line="240" w:lineRule="auto"/>
+              <w:rPr>
+                <w:rFonts w:ascii="Calibri" w:eastAsia="Times New Roman" w:hAnsi="Calibri" w:cs="Times New Roman"/>
+                <w:color w:val="000000"/>
+                <w:lang w:eastAsia="en-CA"/>
+              </w:rPr>
+            </w:pPr>
+            <w:proofErr w:type="spellStart"/>
+            <w:r>
+              <w:rPr>
+                <w:rFonts w:ascii="Calibri" w:eastAsia="Times New Roman" w:hAnsi="Calibri" w:cs="Times New Roman"/>
+                <w:color w:val="000000"/>
+                <w:lang w:eastAsia="en-CA"/>
+              </w:rPr>
+              <w:t>SelectKBest</w:t>
+            </w:r>
+            <w:proofErr w:type="spellEnd"/>
+            <w:r>
+              <w:rPr>
+                <w:rFonts w:ascii="Calibri" w:eastAsia="Times New Roman" w:hAnsi="Calibri" w:cs="Times New Roman"/>
+                <w:color w:val="000000"/>
+                <w:lang w:eastAsia="en-CA"/>
+              </w:rPr>
+              <w:t>(k=)</w:t>
+            </w:r>
+          </w:p>
+        </w:tc>
+        <w:tc>
+          <w:tcPr>
+            <w:tcW w:w="574" w:type="dxa"/>
+            <w:tcBorders>
+              <w:top w:val="nil"/>
+              <w:left w:val="nil"/>
+              <w:bottom w:val="single" w:sz="4" w:space="0" w:color="auto"/>
+              <w:right w:val="single" w:sz="4" w:space="0" w:color="auto"/>
+            </w:tcBorders>
+            <w:shd w:val="clear" w:color="auto" w:fill="auto"/>
+            <w:noWrap/>
+            <w:vAlign w:val="bottom"/>
+            <w:hideMark/>
+          </w:tcPr>
+          <w:p>
+            <w:pPr>
+              <w:spacing w:after="0" w:line="240" w:lineRule="auto"/>
+              <w:jc w:val="right"/>
+              <w:rPr>
+                <w:rFonts w:ascii="Calibri" w:eastAsia="Times New Roman" w:hAnsi="Calibri" w:cs="Times New Roman"/>
+                <w:color w:val="000000"/>
+                <w:lang w:eastAsia="en-CA"/>
+              </w:rPr>
+            </w:pPr>
+            <w:r>
+              <w:rPr>
+                <w:rFonts w:ascii="Calibri" w:eastAsia="Times New Roman" w:hAnsi="Calibri" w:cs="Times New Roman"/>
+                <w:color w:val="000000"/>
+                <w:lang w:eastAsia="en-CA"/>
+              </w:rPr>
+              <w:t>13</w:t>
+            </w:r>
+          </w:p>
+        </w:tc>
+        <w:tc>
+          <w:tcPr>
+            <w:tcW w:w="1090" w:type="dxa"/>
+            <w:tcBorders>
+              <w:top w:val="nil"/>
+              <w:left w:val="nil"/>
+              <w:bottom w:val="single" w:sz="4" w:space="0" w:color="auto"/>
+              <w:right w:val="single" w:sz="4" w:space="0" w:color="auto"/>
+            </w:tcBorders>
+            <w:shd w:val="clear" w:color="auto" w:fill="auto"/>
+            <w:noWrap/>
+            <w:vAlign w:val="bottom"/>
+            <w:hideMark/>
+          </w:tcPr>
+          <w:p>
+            <w:pPr>
+              <w:spacing w:after="0" w:line="240" w:lineRule="auto"/>
+              <w:jc w:val="right"/>
+              <w:rPr>
+                <w:rFonts w:ascii="Calibri" w:eastAsia="Times New Roman" w:hAnsi="Calibri" w:cs="Times New Roman"/>
+                <w:color w:val="000000"/>
+                <w:lang w:eastAsia="en-CA"/>
+              </w:rPr>
+            </w:pPr>
+            <w:r>
+              <w:rPr>
+                <w:rFonts w:ascii="Calibri" w:eastAsia="Times New Roman" w:hAnsi="Calibri" w:cs="Times New Roman"/>
+                <w:color w:val="000000"/>
+                <w:lang w:eastAsia="en-CA"/>
+              </w:rPr>
+              <w:t>2</w:t>
+            </w:r>
+          </w:p>
+        </w:tc>
+        <w:tc>
+          <w:tcPr>
+            <w:tcW w:w="991" w:type="dxa"/>
+            <w:tcBorders>
+              <w:top w:val="nil"/>
+              <w:left w:val="nil"/>
+              <w:bottom w:val="single" w:sz="4" w:space="0" w:color="auto"/>
+              <w:right w:val="single" w:sz="4" w:space="0" w:color="auto"/>
+            </w:tcBorders>
+            <w:shd w:val="clear" w:color="auto" w:fill="auto"/>
+            <w:noWrap/>
+            <w:vAlign w:val="bottom"/>
+            <w:hideMark/>
+          </w:tcPr>
+          <w:p>
+            <w:pPr>
+              <w:spacing w:after="0" w:line="240" w:lineRule="auto"/>
+              <w:jc w:val="right"/>
+              <w:rPr>
+                <w:rFonts w:ascii="Calibri" w:eastAsia="Times New Roman" w:hAnsi="Calibri" w:cs="Times New Roman"/>
+                <w:color w:val="000000"/>
+                <w:lang w:eastAsia="en-CA"/>
+              </w:rPr>
+            </w:pPr>
+            <w:r>
+              <w:rPr>
+                <w:rFonts w:ascii="Calibri" w:eastAsia="Times New Roman" w:hAnsi="Calibri" w:cs="Times New Roman"/>
+                <w:color w:val="000000"/>
+                <w:lang w:eastAsia="en-CA"/>
+              </w:rPr>
+              <w:t>11</w:t>
+            </w:r>
+          </w:p>
+        </w:tc>
+        <w:tc>
+          <w:tcPr>
+            <w:tcW w:w="2128" w:type="dxa"/>
+            <w:tcBorders>
+              <w:top w:val="nil"/>
+              <w:left w:val="nil"/>
+              <w:bottom w:val="single" w:sz="4" w:space="0" w:color="auto"/>
+              <w:right w:val="single" w:sz="4" w:space="0" w:color="auto"/>
+            </w:tcBorders>
+            <w:shd w:val="clear" w:color="auto" w:fill="auto"/>
+            <w:noWrap/>
+            <w:vAlign w:val="bottom"/>
+            <w:hideMark/>
+          </w:tcPr>
+          <w:p>
+            <w:pPr>
+              <w:spacing w:after="0" w:line="240" w:lineRule="auto"/>
+              <w:jc w:val="right"/>
+              <w:rPr>
+                <w:rFonts w:ascii="Calibri" w:eastAsia="Times New Roman" w:hAnsi="Calibri" w:cs="Times New Roman"/>
+                <w:color w:val="000000"/>
+                <w:lang w:eastAsia="en-CA"/>
+              </w:rPr>
+            </w:pPr>
+            <w:r>
+              <w:rPr>
+                <w:rFonts w:ascii="Calibri" w:eastAsia="Times New Roman" w:hAnsi="Calibri" w:cs="Times New Roman"/>
+                <w:color w:val="000000"/>
+                <w:lang w:eastAsia="en-CA"/>
+              </w:rPr>
+              <w:t>5</w:t>
+            </w:r>
+          </w:p>
+        </w:tc>
+        <w:tc>
+          <w:tcPr>
+            <w:tcW w:w="1708" w:type="dxa"/>
+            <w:tcBorders>
+              <w:top w:val="nil"/>
+              <w:left w:val="nil"/>
+              <w:bottom w:val="single" w:sz="4" w:space="0" w:color="auto"/>
+              <w:right w:val="single" w:sz="4" w:space="0" w:color="auto"/>
+            </w:tcBorders>
+            <w:shd w:val="clear" w:color="auto" w:fill="auto"/>
+            <w:noWrap/>
+            <w:vAlign w:val="bottom"/>
+            <w:hideMark/>
+          </w:tcPr>
+          <w:p>
+            <w:pPr>
+              <w:spacing w:after="0" w:line="240" w:lineRule="auto"/>
+              <w:jc w:val="right"/>
+              <w:rPr>
+                <w:rFonts w:ascii="Calibri" w:eastAsia="Times New Roman" w:hAnsi="Calibri" w:cs="Times New Roman"/>
+                <w:color w:val="000000"/>
+                <w:lang w:eastAsia="en-CA"/>
+              </w:rPr>
+            </w:pPr>
+            <w:r>
+              <w:rPr>
+                <w:rFonts w:ascii="Calibri" w:eastAsia="Times New Roman" w:hAnsi="Calibri" w:cs="Times New Roman"/>
+                <w:color w:val="000000"/>
+                <w:lang w:eastAsia="en-CA"/>
+              </w:rPr>
+              <w:t>4</w:t>
+            </w:r>
+          </w:p>
+        </w:tc>
+      </w:tr>
+      <w:tr>
+        <w:trPr>
+          <w:trHeight w:val="300"/>
+        </w:trPr>
+        <w:tc>
+          <w:tcPr>
+            <w:tcW w:w="2992" w:type="dxa"/>
+            <w:tcBorders>
+              <w:top w:val="nil"/>
+              <w:left w:val="single" w:sz="4" w:space="0" w:color="auto"/>
+              <w:bottom w:val="single" w:sz="4" w:space="0" w:color="auto"/>
+              <w:right w:val="single" w:sz="4" w:space="0" w:color="auto"/>
+            </w:tcBorders>
+            <w:shd w:val="clear" w:color="auto" w:fill="auto"/>
+            <w:noWrap/>
+            <w:vAlign w:val="bottom"/>
+            <w:hideMark/>
+          </w:tcPr>
+          <w:p>
+            <w:pPr>
+              <w:spacing w:after="0" w:line="240" w:lineRule="auto"/>
+              <w:rPr>
+                <w:rFonts w:ascii="Calibri" w:eastAsia="Times New Roman" w:hAnsi="Calibri" w:cs="Times New Roman"/>
+                <w:color w:val="000000"/>
+                <w:lang w:eastAsia="en-CA"/>
+              </w:rPr>
+            </w:pPr>
+            <w:proofErr w:type="spellStart"/>
+            <w:r>
+              <w:rPr>
+                <w:rFonts w:ascii="Calibri" w:eastAsia="Times New Roman" w:hAnsi="Calibri" w:cs="Times New Roman"/>
+                <w:color w:val="000000"/>
+                <w:lang w:eastAsia="en-CA"/>
+              </w:rPr>
+              <w:t>SelectKBest</w:t>
+            </w:r>
+            <w:proofErr w:type="spellEnd"/>
+            <w:r>
+              <w:rPr>
+                <w:rFonts w:ascii="Calibri" w:eastAsia="Times New Roman" w:hAnsi="Calibri" w:cs="Times New Roman"/>
+                <w:color w:val="000000"/>
+                <w:lang w:eastAsia="en-CA"/>
+              </w:rPr>
+              <w:t>(</w:t>
+            </w:r>
+            <w:proofErr w:type="spellStart"/>
+            <w:r>
+              <w:rPr>
+                <w:rFonts w:ascii="Calibri" w:eastAsia="Times New Roman" w:hAnsi="Calibri" w:cs="Times New Roman"/>
+                <w:color w:val="000000"/>
+                <w:lang w:eastAsia="en-CA"/>
+              </w:rPr>
+              <w:t>score_func</w:t>
+            </w:r>
+            <w:proofErr w:type="spellEnd"/>
+            <w:r>
+              <w:rPr>
+                <w:rFonts w:ascii="Calibri" w:eastAsia="Times New Roman" w:hAnsi="Calibri" w:cs="Times New Roman"/>
+                <w:color w:val="000000"/>
+                <w:lang w:eastAsia="en-CA"/>
+              </w:rPr>
+              <w:t>=)</w:t>
+            </w:r>
+          </w:p>
+        </w:tc>
+        <w:tc>
+          <w:tcPr>
+            <w:tcW w:w="574" w:type="dxa"/>
+            <w:tcBorders>
+              <w:top w:val="nil"/>
+              <w:left w:val="nil"/>
+              <w:bottom w:val="single" w:sz="4" w:space="0" w:color="auto"/>
+              <w:right w:val="single" w:sz="4" w:space="0" w:color="auto"/>
+            </w:tcBorders>
+            <w:shd w:val="clear" w:color="auto" w:fill="auto"/>
+            <w:noWrap/>
+            <w:vAlign w:val="bottom"/>
+            <w:hideMark/>
+          </w:tcPr>
+          <w:p>
+            <w:pPr>
+              <w:spacing w:after="0" w:line="240" w:lineRule="auto"/>
+              <w:rPr>
+                <w:rFonts w:ascii="Calibri" w:eastAsia="Times New Roman" w:hAnsi="Calibri" w:cs="Times New Roman"/>
+                <w:color w:val="000000"/>
+                <w:lang w:eastAsia="en-CA"/>
+              </w:rPr>
+            </w:pPr>
+            <w:r>
+              <w:rPr>
+                <w:rFonts w:ascii="Calibri" w:eastAsia="Times New Roman" w:hAnsi="Calibri" w:cs="Times New Roman"/>
+                <w:color w:val="000000"/>
+                <w:lang w:eastAsia="en-CA"/>
+              </w:rPr>
+              <w:t>chi2</w:t>
+            </w:r>
+          </w:p>
+        </w:tc>
+        <w:tc>
+          <w:tcPr>
+            <w:tcW w:w="1090" w:type="dxa"/>
+            <w:tcBorders>
+              <w:top w:val="nil"/>
+              <w:left w:val="nil"/>
+              <w:bottom w:val="single" w:sz="4" w:space="0" w:color="auto"/>
+              <w:right w:val="single" w:sz="4" w:space="0" w:color="auto"/>
+            </w:tcBorders>
+            <w:shd w:val="clear" w:color="auto" w:fill="auto"/>
+            <w:noWrap/>
+            <w:vAlign w:val="bottom"/>
+            <w:hideMark/>
+          </w:tcPr>
+          <w:p>
+            <w:pPr>
+              <w:spacing w:after="0" w:line="240" w:lineRule="auto"/>
+              <w:rPr>
+                <w:rFonts w:ascii="Calibri" w:eastAsia="Times New Roman" w:hAnsi="Calibri" w:cs="Times New Roman"/>
+                <w:color w:val="000000"/>
+                <w:lang w:eastAsia="en-CA"/>
+              </w:rPr>
+            </w:pPr>
+            <w:proofErr w:type="spellStart"/>
+            <w:r>
+              <w:rPr>
+                <w:rFonts w:ascii="Calibri" w:eastAsia="Times New Roman" w:hAnsi="Calibri" w:cs="Times New Roman"/>
+                <w:color w:val="000000"/>
+                <w:lang w:eastAsia="en-CA"/>
+              </w:rPr>
+              <w:t>f_classif</w:t>
+            </w:r>
+            <w:proofErr w:type="spellEnd"/>
+          </w:p>
+        </w:tc>
+        <w:tc>
+          <w:tcPr>
+            <w:tcW w:w="991" w:type="dxa"/>
+            <w:tcBorders>
+              <w:top w:val="nil"/>
+              <w:left w:val="nil"/>
+              <w:bottom w:val="single" w:sz="4" w:space="0" w:color="auto"/>
+              <w:right w:val="single" w:sz="4" w:space="0" w:color="auto"/>
+            </w:tcBorders>
+            <w:shd w:val="clear" w:color="auto" w:fill="auto"/>
+            <w:noWrap/>
+            <w:vAlign w:val="bottom"/>
+            <w:hideMark/>
+          </w:tcPr>
+          <w:p>
+            <w:pPr>
+              <w:spacing w:after="0" w:line="240" w:lineRule="auto"/>
+              <w:rPr>
+                <w:rFonts w:ascii="Calibri" w:eastAsia="Times New Roman" w:hAnsi="Calibri" w:cs="Times New Roman"/>
+                <w:color w:val="000000"/>
+                <w:lang w:eastAsia="en-CA"/>
+              </w:rPr>
+            </w:pPr>
+            <w:proofErr w:type="spellStart"/>
+            <w:r>
+              <w:rPr>
+                <w:rFonts w:ascii="Calibri" w:eastAsia="Times New Roman" w:hAnsi="Calibri" w:cs="Times New Roman"/>
+                <w:color w:val="000000"/>
+                <w:lang w:eastAsia="en-CA"/>
+              </w:rPr>
+              <w:t>f_classif</w:t>
+            </w:r>
+            <w:proofErr w:type="spellEnd"/>
+          </w:p>
+        </w:tc>
+        <w:tc>
+          <w:tcPr>
+            <w:tcW w:w="2128" w:type="dxa"/>
+            <w:tcBorders>
+              <w:top w:val="nil"/>
+              <w:left w:val="nil"/>
+              <w:bottom w:val="single" w:sz="4" w:space="0" w:color="auto"/>
+              <w:right w:val="single" w:sz="4" w:space="0" w:color="auto"/>
+            </w:tcBorders>
+            <w:shd w:val="clear" w:color="auto" w:fill="auto"/>
+            <w:noWrap/>
+            <w:vAlign w:val="bottom"/>
+            <w:hideMark/>
+          </w:tcPr>
+          <w:p>
+            <w:pPr>
+              <w:spacing w:after="0" w:line="240" w:lineRule="auto"/>
+              <w:rPr>
+                <w:rFonts w:ascii="Calibri" w:eastAsia="Times New Roman" w:hAnsi="Calibri" w:cs="Times New Roman"/>
+                <w:color w:val="000000"/>
+                <w:lang w:eastAsia="en-CA"/>
+              </w:rPr>
+            </w:pPr>
+            <w:proofErr w:type="spellStart"/>
+            <w:r>
+              <w:rPr>
+                <w:rFonts w:ascii="Calibri" w:eastAsia="Times New Roman" w:hAnsi="Calibri" w:cs="Times New Roman"/>
+                <w:color w:val="000000"/>
+                <w:lang w:eastAsia="en-CA"/>
+              </w:rPr>
+              <w:t>f_classif</w:t>
+            </w:r>
+            <w:proofErr w:type="spellEnd"/>
+          </w:p>
+        </w:tc>
+        <w:tc>
+          <w:tcPr>
+            <w:tcW w:w="1708" w:type="dxa"/>
+            <w:tcBorders>
+              <w:top w:val="nil"/>
+              <w:left w:val="nil"/>
+              <w:bottom w:val="single" w:sz="4" w:space="0" w:color="auto"/>
+              <w:right w:val="single" w:sz="4" w:space="0" w:color="auto"/>
+            </w:tcBorders>
+            <w:shd w:val="clear" w:color="auto" w:fill="auto"/>
+            <w:noWrap/>
+            <w:vAlign w:val="bottom"/>
+            <w:hideMark/>
+          </w:tcPr>
+          <w:p>
+            <w:pPr>
+              <w:spacing w:after="0" w:line="240" w:lineRule="auto"/>
+              <w:rPr>
+                <w:rFonts w:ascii="Calibri" w:eastAsia="Times New Roman" w:hAnsi="Calibri" w:cs="Times New Roman"/>
+                <w:color w:val="000000"/>
+                <w:lang w:eastAsia="en-CA"/>
+              </w:rPr>
+            </w:pPr>
+            <w:r>
+              <w:rPr>
+                <w:rFonts w:ascii="Calibri" w:eastAsia="Times New Roman" w:hAnsi="Calibri" w:cs="Times New Roman"/>
+                <w:color w:val="000000"/>
+                <w:lang w:eastAsia="en-CA"/>
+              </w:rPr>
+              <w:t>chi2</w:t>
+            </w:r>
+          </w:p>
+        </w:tc>
+      </w:tr>
+      <w:tr>
+        <w:trPr>
+          <w:trHeight w:val="300"/>
+        </w:trPr>
+        <w:tc>
+          <w:tcPr>
+            <w:tcW w:w="2992" w:type="dxa"/>
+            <w:tcBorders>
+              <w:top w:val="nil"/>
+              <w:left w:val="single" w:sz="4" w:space="0" w:color="auto"/>
+              <w:bottom w:val="single" w:sz="4" w:space="0" w:color="auto"/>
+              <w:right w:val="single" w:sz="4" w:space="0" w:color="auto"/>
+            </w:tcBorders>
+            <w:shd w:val="clear" w:color="auto" w:fill="auto"/>
+            <w:noWrap/>
+            <w:vAlign w:val="bottom"/>
+            <w:hideMark/>
+          </w:tcPr>
+          <w:p>
+            <w:pPr>
+              <w:spacing w:after="0" w:line="240" w:lineRule="auto"/>
+              <w:rPr>
+                <w:rFonts w:ascii="Calibri" w:eastAsia="Times New Roman" w:hAnsi="Calibri" w:cs="Times New Roman"/>
+                <w:color w:val="000000"/>
+                <w:lang w:eastAsia="en-CA"/>
+              </w:rPr>
+            </w:pPr>
+            <w:r>
+              <w:rPr>
+                <w:rFonts w:ascii="Calibri" w:eastAsia="Times New Roman" w:hAnsi="Calibri" w:cs="Times New Roman"/>
+                <w:color w:val="000000"/>
+                <w:lang w:eastAsia="en-CA"/>
+              </w:rPr>
+              <w:t>PCA(</w:t>
+            </w:r>
+            <w:proofErr w:type="spellStart"/>
+            <w:r>
+              <w:rPr>
+                <w:rFonts w:ascii="Calibri" w:eastAsia="Times New Roman" w:hAnsi="Calibri" w:cs="Times New Roman"/>
+                <w:color w:val="000000"/>
+                <w:lang w:eastAsia="en-CA"/>
+              </w:rPr>
+              <w:t>n_components</w:t>
+            </w:r>
+            <w:proofErr w:type="spellEnd"/>
+            <w:r>
+              <w:rPr>
+                <w:rFonts w:ascii="Calibri" w:eastAsia="Times New Roman" w:hAnsi="Calibri" w:cs="Times New Roman"/>
+                <w:color w:val="000000"/>
+                <w:lang w:eastAsia="en-CA"/>
+              </w:rPr>
+              <w:t>=)</w:t>
+            </w:r>
+          </w:p>
+        </w:tc>
+        <w:tc>
+          <w:tcPr>
+            <w:tcW w:w="574" w:type="dxa"/>
+            <w:tcBorders>
+              <w:top w:val="nil"/>
+              <w:left w:val="nil"/>
+              <w:bottom w:val="single" w:sz="4" w:space="0" w:color="auto"/>
+              <w:right w:val="single" w:sz="4" w:space="0" w:color="auto"/>
+            </w:tcBorders>
+            <w:shd w:val="clear" w:color="auto" w:fill="auto"/>
+            <w:noWrap/>
+            <w:vAlign w:val="bottom"/>
+            <w:hideMark/>
+          </w:tcPr>
+          <w:p>
+            <w:pPr>
+              <w:spacing w:after="0" w:line="240" w:lineRule="auto"/>
+              <w:rPr>
+                <w:rFonts w:ascii="Calibri" w:eastAsia="Times New Roman" w:hAnsi="Calibri" w:cs="Times New Roman"/>
+                <w:color w:val="000000"/>
+                <w:lang w:eastAsia="en-CA"/>
+              </w:rPr>
+            </w:pPr>
+            <w:r>
+              <w:rPr>
+                <w:rFonts w:ascii="Calibri" w:eastAsia="Times New Roman" w:hAnsi="Calibri" w:cs="Times New Roman"/>
+                <w:color w:val="000000"/>
+                <w:lang w:eastAsia="en-CA"/>
+              </w:rPr>
+              <w:t> </w:t>
+            </w:r>
+          </w:p>
+        </w:tc>
+        <w:tc>
+          <w:tcPr>
+            <w:tcW w:w="1090" w:type="dxa"/>
+            <w:tcBorders>
+              <w:top w:val="nil"/>
+              <w:left w:val="nil"/>
+              <w:bottom w:val="single" w:sz="4" w:space="0" w:color="auto"/>
+              <w:right w:val="single" w:sz="4" w:space="0" w:color="auto"/>
+            </w:tcBorders>
+            <w:shd w:val="clear" w:color="auto" w:fill="auto"/>
+            <w:noWrap/>
+            <w:vAlign w:val="bottom"/>
+            <w:hideMark/>
+          </w:tcPr>
+          <w:p>
+            <w:pPr>
+              <w:spacing w:after="0" w:line="240" w:lineRule="auto"/>
+              <w:jc w:val="right"/>
+              <w:rPr>
+                <w:rFonts w:ascii="Calibri" w:eastAsia="Times New Roman" w:hAnsi="Calibri" w:cs="Times New Roman"/>
+                <w:color w:val="000000"/>
+                <w:lang w:eastAsia="en-CA"/>
+              </w:rPr>
+            </w:pPr>
+            <w:r>
+              <w:rPr>
+                <w:rFonts w:ascii="Calibri" w:eastAsia="Times New Roman" w:hAnsi="Calibri" w:cs="Times New Roman"/>
+                <w:color w:val="000000"/>
+                <w:lang w:eastAsia="en-CA"/>
+              </w:rPr>
+              <w:t>1</w:t>
+            </w:r>
+          </w:p>
+        </w:tc>
+        <w:tc>
+          <w:tcPr>
+            <w:tcW w:w="991" w:type="dxa"/>
+            <w:tcBorders>
+              <w:top w:val="nil"/>
+              <w:left w:val="nil"/>
+              <w:bottom w:val="single" w:sz="4" w:space="0" w:color="auto"/>
+              <w:right w:val="single" w:sz="4" w:space="0" w:color="auto"/>
+            </w:tcBorders>
+            <w:shd w:val="clear" w:color="auto" w:fill="auto"/>
+            <w:noWrap/>
+            <w:vAlign w:val="bottom"/>
+            <w:hideMark/>
+          </w:tcPr>
+          <w:p>
+            <w:pPr>
+              <w:spacing w:after="0" w:line="240" w:lineRule="auto"/>
+              <w:rPr>
+                <w:rFonts w:ascii="Calibri" w:eastAsia="Times New Roman" w:hAnsi="Calibri" w:cs="Times New Roman"/>
+                <w:color w:val="000000"/>
+                <w:lang w:eastAsia="en-CA"/>
+              </w:rPr>
+            </w:pPr>
+            <w:r>
+              <w:rPr>
+                <w:rFonts w:ascii="Calibri" w:eastAsia="Times New Roman" w:hAnsi="Calibri" w:cs="Times New Roman"/>
+                <w:color w:val="000000"/>
+                <w:lang w:eastAsia="en-CA"/>
+              </w:rPr>
+              <w:t> </w:t>
+            </w:r>
+          </w:p>
+        </w:tc>
+        <w:tc>
+          <w:tcPr>
+            <w:tcW w:w="2128" w:type="dxa"/>
+            <w:tcBorders>
+              <w:top w:val="nil"/>
+              <w:left w:val="nil"/>
+              <w:bottom w:val="single" w:sz="4" w:space="0" w:color="auto"/>
+              <w:right w:val="single" w:sz="4" w:space="0" w:color="auto"/>
+            </w:tcBorders>
+            <w:shd w:val="clear" w:color="auto" w:fill="auto"/>
+            <w:noWrap/>
+            <w:vAlign w:val="bottom"/>
+            <w:hideMark/>
+          </w:tcPr>
+          <w:p>
+            <w:pPr>
+              <w:spacing w:after="0" w:line="240" w:lineRule="auto"/>
+              <w:rPr>
+                <w:rFonts w:ascii="Calibri" w:eastAsia="Times New Roman" w:hAnsi="Calibri" w:cs="Times New Roman"/>
+                <w:color w:val="000000"/>
+                <w:lang w:eastAsia="en-CA"/>
+              </w:rPr>
+            </w:pPr>
+            <w:r>
+              <w:rPr>
+                <w:rFonts w:ascii="Calibri" w:eastAsia="Times New Roman" w:hAnsi="Calibri" w:cs="Times New Roman"/>
+                <w:color w:val="000000"/>
+                <w:lang w:eastAsia="en-CA"/>
+              </w:rPr>
+              <w:t> </w:t>
+            </w:r>
+          </w:p>
+        </w:tc>
+        <w:tc>
+          <w:tcPr>
+            <w:tcW w:w="1708" w:type="dxa"/>
+            <w:tcBorders>
+              <w:top w:val="nil"/>
+              <w:left w:val="nil"/>
+              <w:bottom w:val="single" w:sz="4" w:space="0" w:color="auto"/>
+              <w:right w:val="single" w:sz="4" w:space="0" w:color="auto"/>
+            </w:tcBorders>
+            <w:shd w:val="clear" w:color="auto" w:fill="auto"/>
+            <w:noWrap/>
+            <w:vAlign w:val="bottom"/>
+            <w:hideMark/>
+          </w:tcPr>
+          <w:p>
+            <w:pPr>
+              <w:spacing w:after="0" w:line="240" w:lineRule="auto"/>
+              <w:rPr>
+                <w:rFonts w:ascii="Calibri" w:eastAsia="Times New Roman" w:hAnsi="Calibri" w:cs="Times New Roman"/>
+                <w:color w:val="000000"/>
+                <w:lang w:eastAsia="en-CA"/>
+              </w:rPr>
+            </w:pPr>
+            <w:r>
+              <w:rPr>
+                <w:rFonts w:ascii="Calibri" w:eastAsia="Times New Roman" w:hAnsi="Calibri" w:cs="Times New Roman"/>
+                <w:color w:val="000000"/>
+                <w:lang w:eastAsia="en-CA"/>
+              </w:rPr>
+              <w:t> </w:t>
+            </w:r>
+          </w:p>
+        </w:tc>
+      </w:tr>
+      <w:tr>
+        <w:trPr>
+          <w:trHeight w:val="300"/>
+        </w:trPr>
+        <w:tc>
+          <w:tcPr>
+            <w:tcW w:w="2992" w:type="dxa"/>
+            <w:tcBorders>
+              <w:top w:val="nil"/>
+              <w:left w:val="single" w:sz="4" w:space="0" w:color="auto"/>
+              <w:bottom w:val="single" w:sz="4" w:space="0" w:color="auto"/>
+              <w:right w:val="single" w:sz="4" w:space="0" w:color="auto"/>
+            </w:tcBorders>
+            <w:shd w:val="clear" w:color="auto" w:fill="auto"/>
+            <w:noWrap/>
+            <w:vAlign w:val="bottom"/>
+            <w:hideMark/>
+          </w:tcPr>
+          <w:p>
+            <w:pPr>
+              <w:spacing w:after="0" w:line="240" w:lineRule="auto"/>
+              <w:rPr>
+                <w:rFonts w:ascii="Calibri" w:eastAsia="Times New Roman" w:hAnsi="Calibri" w:cs="Times New Roman"/>
+                <w:color w:val="000000"/>
+                <w:lang w:eastAsia="en-CA"/>
+              </w:rPr>
+            </w:pPr>
+            <w:r>
+              <w:rPr>
+                <w:rFonts w:ascii="Calibri" w:eastAsia="Times New Roman" w:hAnsi="Calibri" w:cs="Times New Roman"/>
+                <w:color w:val="000000"/>
+                <w:lang w:eastAsia="en-CA"/>
+              </w:rPr>
+              <w:t>C</w:t>
+            </w:r>
+          </w:p>
+        </w:tc>
+        <w:tc>
+          <w:tcPr>
+            <w:tcW w:w="574" w:type="dxa"/>
+            <w:tcBorders>
+              <w:top w:val="nil"/>
+              <w:left w:val="nil"/>
+              <w:bottom w:val="single" w:sz="4" w:space="0" w:color="auto"/>
+              <w:right w:val="single" w:sz="4" w:space="0" w:color="auto"/>
+            </w:tcBorders>
+            <w:shd w:val="clear" w:color="auto" w:fill="auto"/>
+            <w:noWrap/>
+            <w:vAlign w:val="bottom"/>
+            <w:hideMark/>
+          </w:tcPr>
+          <w:p>
+            <w:pPr>
+              <w:spacing w:after="0" w:line="240" w:lineRule="auto"/>
+              <w:jc w:val="right"/>
+              <w:rPr>
+                <w:rFonts w:ascii="Calibri" w:eastAsia="Times New Roman" w:hAnsi="Calibri" w:cs="Times New Roman"/>
+                <w:color w:val="000000"/>
+                <w:lang w:eastAsia="en-CA"/>
+              </w:rPr>
+            </w:pPr>
+            <w:r>
+              <w:rPr>
+                <w:rFonts w:ascii="Calibri" w:eastAsia="Times New Roman" w:hAnsi="Calibri" w:cs="Times New Roman"/>
+                <w:color w:val="000000"/>
+                <w:lang w:eastAsia="en-CA"/>
+              </w:rPr>
+              <w:t>1000</w:t>
+            </w:r>
+          </w:p>
+        </w:tc>
+        <w:tc>
+          <w:tcPr>
+            <w:tcW w:w="1090" w:type="dxa"/>
+            <w:tcBorders>
+              <w:top w:val="nil"/>
+              <w:left w:val="nil"/>
+              <w:bottom w:val="single" w:sz="4" w:space="0" w:color="auto"/>
+              <w:right w:val="single" w:sz="4" w:space="0" w:color="auto"/>
+            </w:tcBorders>
+            <w:shd w:val="clear" w:color="auto" w:fill="auto"/>
+            <w:noWrap/>
+            <w:vAlign w:val="bottom"/>
+            <w:hideMark/>
+          </w:tcPr>
+          <w:p>
+            <w:pPr>
+              <w:spacing w:after="0" w:line="240" w:lineRule="auto"/>
+              <w:jc w:val="right"/>
+              <w:rPr>
+                <w:rFonts w:ascii="Calibri" w:eastAsia="Times New Roman" w:hAnsi="Calibri" w:cs="Times New Roman"/>
+                <w:color w:val="000000"/>
+                <w:lang w:eastAsia="en-CA"/>
+              </w:rPr>
+            </w:pPr>
+            <w:r>
+              <w:rPr>
+                <w:rFonts w:ascii="Calibri" w:eastAsia="Times New Roman" w:hAnsi="Calibri" w:cs="Times New Roman"/>
+                <w:color w:val="000000"/>
+                <w:lang w:eastAsia="en-CA"/>
+              </w:rPr>
+              <w:t>10</w:t>
+            </w:r>
+          </w:p>
+        </w:tc>
+        <w:tc>
+          <w:tcPr>
+            <w:tcW w:w="991" w:type="dxa"/>
+            <w:tcBorders>
+              <w:top w:val="nil"/>
+              <w:left w:val="nil"/>
+              <w:bottom w:val="single" w:sz="4" w:space="0" w:color="auto"/>
+              <w:right w:val="single" w:sz="4" w:space="0" w:color="auto"/>
+            </w:tcBorders>
+            <w:shd w:val="clear" w:color="auto" w:fill="auto"/>
+            <w:noWrap/>
+            <w:vAlign w:val="bottom"/>
+            <w:hideMark/>
+          </w:tcPr>
+          <w:p>
+            <w:pPr>
+              <w:spacing w:after="0" w:line="240" w:lineRule="auto"/>
+              <w:rPr>
+                <w:rFonts w:ascii="Calibri" w:eastAsia="Times New Roman" w:hAnsi="Calibri" w:cs="Times New Roman"/>
+                <w:color w:val="000000"/>
+                <w:lang w:eastAsia="en-CA"/>
+              </w:rPr>
+            </w:pPr>
+            <w:r>
+              <w:rPr>
+                <w:rFonts w:ascii="Calibri" w:eastAsia="Times New Roman" w:hAnsi="Calibri" w:cs="Times New Roman"/>
+                <w:color w:val="000000"/>
+                <w:lang w:eastAsia="en-CA"/>
+              </w:rPr>
+              <w:t> </w:t>
+            </w:r>
+          </w:p>
+        </w:tc>
+        <w:tc>
+          <w:tcPr>
+            <w:tcW w:w="2128" w:type="dxa"/>
+            <w:tcBorders>
+              <w:top w:val="nil"/>
+              <w:left w:val="nil"/>
+              <w:bottom w:val="single" w:sz="4" w:space="0" w:color="auto"/>
+              <w:right w:val="single" w:sz="4" w:space="0" w:color="auto"/>
+            </w:tcBorders>
+            <w:shd w:val="clear" w:color="auto" w:fill="auto"/>
+            <w:noWrap/>
+            <w:vAlign w:val="bottom"/>
+            <w:hideMark/>
+          </w:tcPr>
+          <w:p>
+            <w:pPr>
+              <w:spacing w:after="0" w:line="240" w:lineRule="auto"/>
+              <w:rPr>
+                <w:rFonts w:ascii="Calibri" w:eastAsia="Times New Roman" w:hAnsi="Calibri" w:cs="Times New Roman"/>
+                <w:color w:val="000000"/>
+                <w:lang w:eastAsia="en-CA"/>
+              </w:rPr>
+            </w:pPr>
+            <w:r>
+              <w:rPr>
+                <w:rFonts w:ascii="Calibri" w:eastAsia="Times New Roman" w:hAnsi="Calibri" w:cs="Times New Roman"/>
+                <w:color w:val="000000"/>
+                <w:lang w:eastAsia="en-CA"/>
+              </w:rPr>
+              <w:t> </w:t>
+            </w:r>
+          </w:p>
+        </w:tc>
+        <w:tc>
+          <w:tcPr>
+            <w:tcW w:w="1708" w:type="dxa"/>
+            <w:tcBorders>
+              <w:top w:val="nil"/>
+              <w:left w:val="nil"/>
+              <w:bottom w:val="single" w:sz="4" w:space="0" w:color="auto"/>
+              <w:right w:val="single" w:sz="4" w:space="0" w:color="auto"/>
+            </w:tcBorders>
+            <w:shd w:val="clear" w:color="auto" w:fill="auto"/>
+            <w:noWrap/>
+            <w:vAlign w:val="bottom"/>
+            <w:hideMark/>
+          </w:tcPr>
+          <w:p>
+            <w:pPr>
+              <w:spacing w:after="0" w:line="240" w:lineRule="auto"/>
+              <w:rPr>
+                <w:rFonts w:ascii="Calibri" w:eastAsia="Times New Roman" w:hAnsi="Calibri" w:cs="Times New Roman"/>
+                <w:color w:val="000000"/>
+                <w:lang w:eastAsia="en-CA"/>
+              </w:rPr>
+            </w:pPr>
+            <w:r>
+              <w:rPr>
+                <w:rFonts w:ascii="Calibri" w:eastAsia="Times New Roman" w:hAnsi="Calibri" w:cs="Times New Roman"/>
+                <w:color w:val="000000"/>
+                <w:lang w:eastAsia="en-CA"/>
+              </w:rPr>
+              <w:t> </w:t>
+            </w:r>
+          </w:p>
+        </w:tc>
+      </w:tr>
+      <w:tr>
+        <w:trPr>
+          <w:trHeight w:val="300"/>
+        </w:trPr>
+        <w:tc>
+          <w:tcPr>
+            <w:tcW w:w="2992" w:type="dxa"/>
+            <w:tcBorders>
+              <w:top w:val="nil"/>
+              <w:left w:val="single" w:sz="4" w:space="0" w:color="auto"/>
+              <w:bottom w:val="single" w:sz="4" w:space="0" w:color="auto"/>
+              <w:right w:val="single" w:sz="4" w:space="0" w:color="auto"/>
+            </w:tcBorders>
+            <w:shd w:val="clear" w:color="auto" w:fill="auto"/>
+            <w:noWrap/>
+            <w:vAlign w:val="bottom"/>
+            <w:hideMark/>
+          </w:tcPr>
+          <w:p>
+            <w:pPr>
+              <w:spacing w:after="0" w:line="240" w:lineRule="auto"/>
+              <w:rPr>
+                <w:rFonts w:ascii="Calibri" w:eastAsia="Times New Roman" w:hAnsi="Calibri" w:cs="Times New Roman"/>
+                <w:color w:val="000000"/>
+                <w:lang w:eastAsia="en-CA"/>
+              </w:rPr>
+            </w:pPr>
+            <w:proofErr w:type="spellStart"/>
+            <w:r>
+              <w:rPr>
+                <w:rFonts w:ascii="Calibri" w:eastAsia="Times New Roman" w:hAnsi="Calibri" w:cs="Times New Roman"/>
+                <w:color w:val="000000"/>
+                <w:lang w:eastAsia="en-CA"/>
+              </w:rPr>
+              <w:t>n_estimators</w:t>
+            </w:r>
+            <w:proofErr w:type="spellEnd"/>
+          </w:p>
+        </w:tc>
+        <w:tc>
+          <w:tcPr>
+            <w:tcW w:w="574" w:type="dxa"/>
+            <w:tcBorders>
+              <w:top w:val="nil"/>
+              <w:left w:val="nil"/>
+              <w:bottom w:val="single" w:sz="4" w:space="0" w:color="auto"/>
+              <w:right w:val="single" w:sz="4" w:space="0" w:color="auto"/>
+            </w:tcBorders>
+            <w:shd w:val="clear" w:color="auto" w:fill="auto"/>
+            <w:noWrap/>
+            <w:vAlign w:val="bottom"/>
+            <w:hideMark/>
+          </w:tcPr>
+          <w:p>
+            <w:pPr>
+              <w:spacing w:after="0" w:line="240" w:lineRule="auto"/>
+              <w:rPr>
+                <w:rFonts w:ascii="Calibri" w:eastAsia="Times New Roman" w:hAnsi="Calibri" w:cs="Times New Roman"/>
+                <w:color w:val="000000"/>
+                <w:lang w:eastAsia="en-CA"/>
+              </w:rPr>
+            </w:pPr>
+            <w:r>
+              <w:rPr>
+                <w:rFonts w:ascii="Calibri" w:eastAsia="Times New Roman" w:hAnsi="Calibri" w:cs="Times New Roman"/>
+                <w:color w:val="000000"/>
+                <w:lang w:eastAsia="en-CA"/>
+              </w:rPr>
+              <w:t> </w:t>
+            </w:r>
+          </w:p>
+        </w:tc>
+        <w:tc>
+          <w:tcPr>
+            <w:tcW w:w="1090" w:type="dxa"/>
+            <w:tcBorders>
+              <w:top w:val="nil"/>
+              <w:left w:val="nil"/>
+              <w:bottom w:val="single" w:sz="4" w:space="0" w:color="auto"/>
+              <w:right w:val="single" w:sz="4" w:space="0" w:color="auto"/>
+            </w:tcBorders>
+            <w:shd w:val="clear" w:color="auto" w:fill="auto"/>
+            <w:noWrap/>
+            <w:vAlign w:val="bottom"/>
+            <w:hideMark/>
+          </w:tcPr>
+          <w:p>
+            <w:pPr>
+              <w:spacing w:after="0" w:line="240" w:lineRule="auto"/>
+              <w:rPr>
+                <w:rFonts w:ascii="Calibri" w:eastAsia="Times New Roman" w:hAnsi="Calibri" w:cs="Times New Roman"/>
+                <w:color w:val="000000"/>
+                <w:lang w:eastAsia="en-CA"/>
+              </w:rPr>
+            </w:pPr>
+            <w:r>
+              <w:rPr>
+                <w:rFonts w:ascii="Calibri" w:eastAsia="Times New Roman" w:hAnsi="Calibri" w:cs="Times New Roman"/>
+                <w:color w:val="000000"/>
+                <w:lang w:eastAsia="en-CA"/>
+              </w:rPr>
+              <w:t> </w:t>
+            </w:r>
+          </w:p>
+        </w:tc>
+        <w:tc>
+          <w:tcPr>
+            <w:tcW w:w="991" w:type="dxa"/>
+            <w:tcBorders>
+              <w:top w:val="nil"/>
+              <w:left w:val="nil"/>
+              <w:bottom w:val="single" w:sz="4" w:space="0" w:color="auto"/>
+              <w:right w:val="single" w:sz="4" w:space="0" w:color="auto"/>
+            </w:tcBorders>
+            <w:shd w:val="clear" w:color="auto" w:fill="auto"/>
+            <w:noWrap/>
+            <w:vAlign w:val="bottom"/>
+            <w:hideMark/>
+          </w:tcPr>
+          <w:p>
+            <w:pPr>
+              <w:spacing w:after="0" w:line="240" w:lineRule="auto"/>
+              <w:jc w:val="right"/>
+              <w:rPr>
+                <w:rFonts w:ascii="Calibri" w:eastAsia="Times New Roman" w:hAnsi="Calibri" w:cs="Times New Roman"/>
+                <w:color w:val="000000"/>
+                <w:lang w:eastAsia="en-CA"/>
+              </w:rPr>
+            </w:pPr>
+            <w:r>
+              <w:rPr>
+                <w:rFonts w:ascii="Calibri" w:eastAsia="Times New Roman" w:hAnsi="Calibri" w:cs="Times New Roman"/>
+                <w:color w:val="000000"/>
+                <w:lang w:eastAsia="en-CA"/>
+              </w:rPr>
+              <w:t>100</w:t>
+            </w:r>
+          </w:p>
+        </w:tc>
+        <w:tc>
+          <w:tcPr>
+            <w:tcW w:w="2128" w:type="dxa"/>
+            <w:tcBorders>
+              <w:top w:val="nil"/>
+              <w:left w:val="nil"/>
+              <w:bottom w:val="single" w:sz="4" w:space="0" w:color="auto"/>
+              <w:right w:val="single" w:sz="4" w:space="0" w:color="auto"/>
+            </w:tcBorders>
+            <w:shd w:val="clear" w:color="auto" w:fill="auto"/>
+            <w:noWrap/>
+            <w:vAlign w:val="bottom"/>
+            <w:hideMark/>
+          </w:tcPr>
+          <w:p>
+            <w:pPr>
+              <w:spacing w:after="0" w:line="240" w:lineRule="auto"/>
+              <w:jc w:val="right"/>
+              <w:rPr>
+                <w:rFonts w:ascii="Calibri" w:eastAsia="Times New Roman" w:hAnsi="Calibri" w:cs="Times New Roman"/>
+                <w:color w:val="000000"/>
+                <w:lang w:eastAsia="en-CA"/>
+              </w:rPr>
+            </w:pPr>
+            <w:r>
+              <w:rPr>
+                <w:rFonts w:ascii="Calibri" w:eastAsia="Times New Roman" w:hAnsi="Calibri" w:cs="Times New Roman"/>
+                <w:color w:val="000000"/>
+                <w:lang w:eastAsia="en-CA"/>
+              </w:rPr>
+              <w:t>10</w:t>
+            </w:r>
+          </w:p>
+        </w:tc>
+        <w:tc>
+          <w:tcPr>
+            <w:tcW w:w="1708" w:type="dxa"/>
+            <w:tcBorders>
+              <w:top w:val="nil"/>
+              <w:left w:val="nil"/>
+              <w:bottom w:val="single" w:sz="4" w:space="0" w:color="auto"/>
+              <w:right w:val="single" w:sz="4" w:space="0" w:color="auto"/>
+            </w:tcBorders>
+            <w:shd w:val="clear" w:color="auto" w:fill="auto"/>
+            <w:noWrap/>
+            <w:vAlign w:val="bottom"/>
+            <w:hideMark/>
+          </w:tcPr>
+          <w:p>
+            <w:pPr>
+              <w:spacing w:after="0" w:line="240" w:lineRule="auto"/>
+              <w:rPr>
+                <w:rFonts w:ascii="Calibri" w:eastAsia="Times New Roman" w:hAnsi="Calibri" w:cs="Times New Roman"/>
+                <w:color w:val="000000"/>
+                <w:lang w:eastAsia="en-CA"/>
+              </w:rPr>
+            </w:pPr>
+            <w:r>
+              <w:rPr>
+                <w:rFonts w:ascii="Calibri" w:eastAsia="Times New Roman" w:hAnsi="Calibri" w:cs="Times New Roman"/>
+                <w:color w:val="000000"/>
+                <w:lang w:eastAsia="en-CA"/>
+              </w:rPr>
+              <w:t> </w:t>
+            </w:r>
+          </w:p>
+        </w:tc>
+      </w:tr>
+      <w:tr>
+        <w:trPr>
+          <w:trHeight w:val="300"/>
+        </w:trPr>
+        <w:tc>
+          <w:tcPr>
+            <w:tcW w:w="2992" w:type="dxa"/>
+            <w:tcBorders>
+              <w:top w:val="nil"/>
+              <w:left w:val="single" w:sz="4" w:space="0" w:color="auto"/>
+              <w:bottom w:val="single" w:sz="4" w:space="0" w:color="auto"/>
+              <w:right w:val="single" w:sz="4" w:space="0" w:color="auto"/>
+            </w:tcBorders>
+            <w:shd w:val="clear" w:color="auto" w:fill="auto"/>
+            <w:noWrap/>
+            <w:vAlign w:val="bottom"/>
+            <w:hideMark/>
+          </w:tcPr>
+          <w:p>
+            <w:pPr>
+              <w:spacing w:after="0" w:line="240" w:lineRule="auto"/>
+              <w:rPr>
+                <w:rFonts w:ascii="Calibri" w:eastAsia="Times New Roman" w:hAnsi="Calibri" w:cs="Times New Roman"/>
+                <w:color w:val="000000"/>
+                <w:lang w:eastAsia="en-CA"/>
+              </w:rPr>
+            </w:pPr>
+            <w:proofErr w:type="spellStart"/>
+            <w:r>
+              <w:rPr>
+                <w:rFonts w:ascii="Calibri" w:eastAsia="Times New Roman" w:hAnsi="Calibri" w:cs="Times New Roman"/>
+                <w:color w:val="000000"/>
+                <w:lang w:eastAsia="en-CA"/>
+              </w:rPr>
+              <w:t>max_depth</w:t>
+            </w:r>
+            <w:proofErr w:type="spellEnd"/>
+          </w:p>
+        </w:tc>
+        <w:tc>
+          <w:tcPr>
+            <w:tcW w:w="574" w:type="dxa"/>
+            <w:tcBorders>
+              <w:top w:val="nil"/>
+              <w:left w:val="nil"/>
+              <w:bottom w:val="single" w:sz="4" w:space="0" w:color="auto"/>
+              <w:right w:val="single" w:sz="4" w:space="0" w:color="auto"/>
+            </w:tcBorders>
+            <w:shd w:val="clear" w:color="auto" w:fill="auto"/>
+            <w:noWrap/>
+            <w:vAlign w:val="bottom"/>
+            <w:hideMark/>
+          </w:tcPr>
+          <w:p>
+            <w:pPr>
+              <w:spacing w:after="0" w:line="240" w:lineRule="auto"/>
+              <w:rPr>
+                <w:rFonts w:ascii="Calibri" w:eastAsia="Times New Roman" w:hAnsi="Calibri" w:cs="Times New Roman"/>
+                <w:color w:val="000000"/>
+                <w:lang w:eastAsia="en-CA"/>
+              </w:rPr>
+            </w:pPr>
+            <w:r>
+              <w:rPr>
+                <w:rFonts w:ascii="Calibri" w:eastAsia="Times New Roman" w:hAnsi="Calibri" w:cs="Times New Roman"/>
+                <w:color w:val="000000"/>
+                <w:lang w:eastAsia="en-CA"/>
+              </w:rPr>
+              <w:t> </w:t>
+            </w:r>
+          </w:p>
+        </w:tc>
+        <w:tc>
+          <w:tcPr>
+            <w:tcW w:w="1090" w:type="dxa"/>
+            <w:tcBorders>
+              <w:top w:val="nil"/>
+              <w:left w:val="nil"/>
+              <w:bottom w:val="single" w:sz="4" w:space="0" w:color="auto"/>
+              <w:right w:val="single" w:sz="4" w:space="0" w:color="auto"/>
+            </w:tcBorders>
+            <w:shd w:val="clear" w:color="auto" w:fill="auto"/>
+            <w:noWrap/>
+            <w:vAlign w:val="bottom"/>
+            <w:hideMark/>
+          </w:tcPr>
+          <w:p>
+            <w:pPr>
+              <w:spacing w:after="0" w:line="240" w:lineRule="auto"/>
+              <w:rPr>
+                <w:rFonts w:ascii="Calibri" w:eastAsia="Times New Roman" w:hAnsi="Calibri" w:cs="Times New Roman"/>
+                <w:color w:val="000000"/>
+                <w:lang w:eastAsia="en-CA"/>
+              </w:rPr>
+            </w:pPr>
+            <w:r>
+              <w:rPr>
+                <w:rFonts w:ascii="Calibri" w:eastAsia="Times New Roman" w:hAnsi="Calibri" w:cs="Times New Roman"/>
+                <w:color w:val="000000"/>
+                <w:lang w:eastAsia="en-CA"/>
+              </w:rPr>
+              <w:t> </w:t>
+            </w:r>
+          </w:p>
+        </w:tc>
+        <w:tc>
+          <w:tcPr>
+            <w:tcW w:w="991" w:type="dxa"/>
+            <w:tcBorders>
+              <w:top w:val="nil"/>
+              <w:left w:val="nil"/>
+              <w:bottom w:val="single" w:sz="4" w:space="0" w:color="auto"/>
+              <w:right w:val="single" w:sz="4" w:space="0" w:color="auto"/>
+            </w:tcBorders>
+            <w:shd w:val="clear" w:color="auto" w:fill="auto"/>
+            <w:noWrap/>
+            <w:vAlign w:val="bottom"/>
+            <w:hideMark/>
+          </w:tcPr>
+          <w:p>
+            <w:pPr>
+              <w:spacing w:after="0" w:line="240" w:lineRule="auto"/>
+              <w:rPr>
+                <w:rFonts w:ascii="Calibri" w:eastAsia="Times New Roman" w:hAnsi="Calibri" w:cs="Times New Roman"/>
+                <w:color w:val="000000"/>
+                <w:lang w:eastAsia="en-CA"/>
+              </w:rPr>
+            </w:pPr>
+            <w:r>
+              <w:rPr>
+                <w:rFonts w:ascii="Calibri" w:eastAsia="Times New Roman" w:hAnsi="Calibri" w:cs="Times New Roman"/>
+                <w:color w:val="000000"/>
+                <w:lang w:eastAsia="en-CA"/>
+              </w:rPr>
+              <w:t> </w:t>
+            </w:r>
+          </w:p>
+        </w:tc>
+        <w:tc>
+          <w:tcPr>
+            <w:tcW w:w="2128" w:type="dxa"/>
+            <w:tcBorders>
+              <w:top w:val="nil"/>
+              <w:left w:val="nil"/>
+              <w:bottom w:val="single" w:sz="4" w:space="0" w:color="auto"/>
+              <w:right w:val="single" w:sz="4" w:space="0" w:color="auto"/>
+            </w:tcBorders>
+            <w:shd w:val="clear" w:color="auto" w:fill="auto"/>
+            <w:noWrap/>
+            <w:vAlign w:val="bottom"/>
+            <w:hideMark/>
+          </w:tcPr>
+          <w:p>
+            <w:pPr>
+              <w:spacing w:after="0" w:line="240" w:lineRule="auto"/>
+              <w:rPr>
+                <w:rFonts w:ascii="Calibri" w:eastAsia="Times New Roman" w:hAnsi="Calibri" w:cs="Times New Roman"/>
+                <w:color w:val="000000"/>
+                <w:lang w:eastAsia="en-CA"/>
+              </w:rPr>
+            </w:pPr>
+            <w:r>
+              <w:rPr>
+                <w:rFonts w:ascii="Calibri" w:eastAsia="Times New Roman" w:hAnsi="Calibri" w:cs="Times New Roman"/>
+                <w:color w:val="000000"/>
+                <w:lang w:eastAsia="en-CA"/>
+              </w:rPr>
+              <w:t>None</w:t>
+            </w:r>
+          </w:p>
+        </w:tc>
+        <w:tc>
+          <w:tcPr>
+            <w:tcW w:w="1708" w:type="dxa"/>
+            <w:tcBorders>
+              <w:top w:val="nil"/>
+              <w:left w:val="nil"/>
+              <w:bottom w:val="single" w:sz="4" w:space="0" w:color="auto"/>
+              <w:right w:val="single" w:sz="4" w:space="0" w:color="auto"/>
+            </w:tcBorders>
+            <w:shd w:val="clear" w:color="auto" w:fill="auto"/>
+            <w:noWrap/>
+            <w:vAlign w:val="bottom"/>
+            <w:hideMark/>
+          </w:tcPr>
+          <w:p>
+            <w:pPr>
+              <w:spacing w:after="0" w:line="240" w:lineRule="auto"/>
+              <w:rPr>
+                <w:rFonts w:ascii="Calibri" w:eastAsia="Times New Roman" w:hAnsi="Calibri" w:cs="Times New Roman"/>
+                <w:color w:val="000000"/>
+                <w:lang w:eastAsia="en-CA"/>
+              </w:rPr>
+            </w:pPr>
+            <w:r>
+              <w:rPr>
+                <w:rFonts w:ascii="Calibri" w:eastAsia="Times New Roman" w:hAnsi="Calibri" w:cs="Times New Roman"/>
+                <w:color w:val="000000"/>
+                <w:lang w:eastAsia="en-CA"/>
+              </w:rPr>
+              <w:t> </w:t>
+            </w:r>
+          </w:p>
+        </w:tc>
+      </w:tr>
+      <w:tr>
+        <w:trPr>
+          <w:trHeight w:val="300"/>
+        </w:trPr>
+        <w:tc>
+          <w:tcPr>
+            <w:tcW w:w="2992" w:type="dxa"/>
+            <w:tcBorders>
+              <w:top w:val="nil"/>
+              <w:left w:val="single" w:sz="4" w:space="0" w:color="auto"/>
+              <w:bottom w:val="single" w:sz="4" w:space="0" w:color="auto"/>
+              <w:right w:val="single" w:sz="4" w:space="0" w:color="auto"/>
+            </w:tcBorders>
+            <w:shd w:val="clear" w:color="auto" w:fill="auto"/>
+            <w:noWrap/>
+            <w:vAlign w:val="bottom"/>
+            <w:hideMark/>
+          </w:tcPr>
+          <w:p>
+            <w:pPr>
+              <w:spacing w:after="0" w:line="240" w:lineRule="auto"/>
+              <w:rPr>
+                <w:rFonts w:ascii="Calibri" w:eastAsia="Times New Roman" w:hAnsi="Calibri" w:cs="Times New Roman"/>
+                <w:color w:val="000000"/>
+                <w:lang w:eastAsia="en-CA"/>
+              </w:rPr>
+            </w:pPr>
+            <w:proofErr w:type="spellStart"/>
+            <w:r>
+              <w:rPr>
+                <w:rFonts w:ascii="Calibri" w:eastAsia="Times New Roman" w:hAnsi="Calibri" w:cs="Times New Roman"/>
+                <w:color w:val="000000"/>
+                <w:lang w:eastAsia="en-CA"/>
+              </w:rPr>
+              <w:t>min_samples_split</w:t>
+            </w:r>
+            <w:proofErr w:type="spellEnd"/>
+          </w:p>
+        </w:tc>
+        <w:tc>
+          <w:tcPr>
+            <w:tcW w:w="574" w:type="dxa"/>
+            <w:tcBorders>
+              <w:top w:val="nil"/>
+              <w:left w:val="nil"/>
+              <w:bottom w:val="single" w:sz="4" w:space="0" w:color="auto"/>
+              <w:right w:val="single" w:sz="4" w:space="0" w:color="auto"/>
+            </w:tcBorders>
+            <w:shd w:val="clear" w:color="auto" w:fill="auto"/>
+            <w:noWrap/>
+            <w:vAlign w:val="bottom"/>
+            <w:hideMark/>
+          </w:tcPr>
+          <w:p>
+            <w:pPr>
+              <w:spacing w:after="0" w:line="240" w:lineRule="auto"/>
+              <w:rPr>
+                <w:rFonts w:ascii="Calibri" w:eastAsia="Times New Roman" w:hAnsi="Calibri" w:cs="Times New Roman"/>
+                <w:color w:val="000000"/>
+                <w:lang w:eastAsia="en-CA"/>
+              </w:rPr>
+            </w:pPr>
+            <w:r>
+              <w:rPr>
+                <w:rFonts w:ascii="Calibri" w:eastAsia="Times New Roman" w:hAnsi="Calibri" w:cs="Times New Roman"/>
+                <w:color w:val="000000"/>
+                <w:lang w:eastAsia="en-CA"/>
+              </w:rPr>
+              <w:t> </w:t>
+            </w:r>
+          </w:p>
+        </w:tc>
+        <w:tc>
+          <w:tcPr>
+            <w:tcW w:w="1090" w:type="dxa"/>
+            <w:tcBorders>
+              <w:top w:val="nil"/>
+              <w:left w:val="nil"/>
+              <w:bottom w:val="single" w:sz="4" w:space="0" w:color="auto"/>
+              <w:right w:val="single" w:sz="4" w:space="0" w:color="auto"/>
+            </w:tcBorders>
+            <w:shd w:val="clear" w:color="auto" w:fill="auto"/>
+            <w:noWrap/>
+            <w:vAlign w:val="bottom"/>
+            <w:hideMark/>
+          </w:tcPr>
+          <w:p>
+            <w:pPr>
+              <w:spacing w:after="0" w:line="240" w:lineRule="auto"/>
+              <w:rPr>
+                <w:rFonts w:ascii="Calibri" w:eastAsia="Times New Roman" w:hAnsi="Calibri" w:cs="Times New Roman"/>
+                <w:color w:val="000000"/>
+                <w:lang w:eastAsia="en-CA"/>
+              </w:rPr>
+            </w:pPr>
+            <w:r>
+              <w:rPr>
+                <w:rFonts w:ascii="Calibri" w:eastAsia="Times New Roman" w:hAnsi="Calibri" w:cs="Times New Roman"/>
+                <w:color w:val="000000"/>
+                <w:lang w:eastAsia="en-CA"/>
+              </w:rPr>
+              <w:t> </w:t>
+            </w:r>
+          </w:p>
+        </w:tc>
+        <w:tc>
+          <w:tcPr>
+            <w:tcW w:w="991" w:type="dxa"/>
+            <w:tcBorders>
+              <w:top w:val="nil"/>
+              <w:left w:val="nil"/>
+              <w:bottom w:val="single" w:sz="4" w:space="0" w:color="auto"/>
+              <w:right w:val="single" w:sz="4" w:space="0" w:color="auto"/>
+            </w:tcBorders>
+            <w:shd w:val="clear" w:color="auto" w:fill="auto"/>
+            <w:noWrap/>
+            <w:vAlign w:val="bottom"/>
+            <w:hideMark/>
+          </w:tcPr>
+          <w:p>
+            <w:pPr>
+              <w:spacing w:after="0" w:line="240" w:lineRule="auto"/>
+              <w:rPr>
+                <w:rFonts w:ascii="Calibri" w:eastAsia="Times New Roman" w:hAnsi="Calibri" w:cs="Times New Roman"/>
+                <w:color w:val="000000"/>
+                <w:lang w:eastAsia="en-CA"/>
+              </w:rPr>
+            </w:pPr>
+            <w:r>
+              <w:rPr>
+                <w:rFonts w:ascii="Calibri" w:eastAsia="Times New Roman" w:hAnsi="Calibri" w:cs="Times New Roman"/>
+                <w:color w:val="000000"/>
+                <w:lang w:eastAsia="en-CA"/>
+              </w:rPr>
+              <w:t> </w:t>
+            </w:r>
+          </w:p>
+        </w:tc>
+        <w:tc>
+          <w:tcPr>
+            <w:tcW w:w="2128" w:type="dxa"/>
+            <w:tcBorders>
+              <w:top w:val="nil"/>
+              <w:left w:val="nil"/>
+              <w:bottom w:val="single" w:sz="4" w:space="0" w:color="auto"/>
+              <w:right w:val="single" w:sz="4" w:space="0" w:color="auto"/>
+            </w:tcBorders>
+            <w:shd w:val="clear" w:color="auto" w:fill="auto"/>
+            <w:noWrap/>
+            <w:vAlign w:val="bottom"/>
+            <w:hideMark/>
+          </w:tcPr>
+          <w:p>
+            <w:pPr>
+              <w:spacing w:after="0" w:line="240" w:lineRule="auto"/>
+              <w:jc w:val="right"/>
+              <w:rPr>
+                <w:rFonts w:ascii="Calibri" w:eastAsia="Times New Roman" w:hAnsi="Calibri" w:cs="Times New Roman"/>
+                <w:color w:val="000000"/>
+                <w:lang w:eastAsia="en-CA"/>
+              </w:rPr>
+            </w:pPr>
+            <w:r>
+              <w:rPr>
+                <w:rFonts w:ascii="Calibri" w:eastAsia="Times New Roman" w:hAnsi="Calibri" w:cs="Times New Roman"/>
+                <w:color w:val="000000"/>
+                <w:lang w:eastAsia="en-CA"/>
+              </w:rPr>
+              <w:t>5</w:t>
+            </w:r>
+          </w:p>
+        </w:tc>
+        <w:tc>
+          <w:tcPr>
+            <w:tcW w:w="1708" w:type="dxa"/>
+            <w:tcBorders>
+              <w:top w:val="nil"/>
+              <w:left w:val="nil"/>
+              <w:bottom w:val="single" w:sz="4" w:space="0" w:color="auto"/>
+              <w:right w:val="single" w:sz="4" w:space="0" w:color="auto"/>
+            </w:tcBorders>
+            <w:shd w:val="clear" w:color="auto" w:fill="auto"/>
+            <w:noWrap/>
+            <w:vAlign w:val="bottom"/>
+            <w:hideMark/>
+          </w:tcPr>
+          <w:p>
+            <w:pPr>
+              <w:spacing w:after="0" w:line="240" w:lineRule="auto"/>
+              <w:rPr>
+                <w:rFonts w:ascii="Calibri" w:eastAsia="Times New Roman" w:hAnsi="Calibri" w:cs="Times New Roman"/>
+                <w:color w:val="000000"/>
+                <w:lang w:eastAsia="en-CA"/>
+              </w:rPr>
+            </w:pPr>
+            <w:r>
+              <w:rPr>
+                <w:rFonts w:ascii="Calibri" w:eastAsia="Times New Roman" w:hAnsi="Calibri" w:cs="Times New Roman"/>
+                <w:color w:val="000000"/>
+                <w:lang w:eastAsia="en-CA"/>
+              </w:rPr>
+              <w:t> </w:t>
+            </w:r>
+          </w:p>
+        </w:tc>
+      </w:tr>
+      <w:tr>
+        <w:trPr>
+          <w:trHeight w:val="300"/>
+        </w:trPr>
+        <w:tc>
+          <w:tcPr>
+            <w:tcW w:w="2992" w:type="dxa"/>
+            <w:tcBorders>
+              <w:top w:val="nil"/>
+              <w:left w:val="single" w:sz="4" w:space="0" w:color="auto"/>
+              <w:bottom w:val="single" w:sz="4" w:space="0" w:color="auto"/>
+              <w:right w:val="single" w:sz="4" w:space="0" w:color="auto"/>
+            </w:tcBorders>
+            <w:shd w:val="clear" w:color="auto" w:fill="auto"/>
+            <w:noWrap/>
+            <w:vAlign w:val="bottom"/>
+            <w:hideMark/>
+          </w:tcPr>
+          <w:p>
+            <w:pPr>
+              <w:spacing w:after="0" w:line="240" w:lineRule="auto"/>
+              <w:rPr>
+                <w:rFonts w:ascii="Calibri" w:eastAsia="Times New Roman" w:hAnsi="Calibri" w:cs="Times New Roman"/>
+                <w:color w:val="000000"/>
+                <w:lang w:eastAsia="en-CA"/>
+              </w:rPr>
+            </w:pPr>
+            <w:proofErr w:type="spellStart"/>
+            <w:r>
+              <w:rPr>
+                <w:rFonts w:ascii="Calibri" w:eastAsia="Times New Roman" w:hAnsi="Calibri" w:cs="Times New Roman"/>
+                <w:color w:val="000000"/>
+                <w:lang w:eastAsia="en-CA"/>
+              </w:rPr>
+              <w:t>min_samples_leaf</w:t>
+            </w:r>
+            <w:proofErr w:type="spellEnd"/>
+          </w:p>
+        </w:tc>
+        <w:tc>
+          <w:tcPr>
+            <w:tcW w:w="574" w:type="dxa"/>
+            <w:tcBorders>
+              <w:top w:val="nil"/>
+              <w:left w:val="nil"/>
+              <w:bottom w:val="single" w:sz="4" w:space="0" w:color="auto"/>
+              <w:right w:val="single" w:sz="4" w:space="0" w:color="auto"/>
+            </w:tcBorders>
+            <w:shd w:val="clear" w:color="auto" w:fill="auto"/>
+            <w:noWrap/>
+            <w:vAlign w:val="bottom"/>
+            <w:hideMark/>
+          </w:tcPr>
+          <w:p>
+            <w:pPr>
+              <w:spacing w:after="0" w:line="240" w:lineRule="auto"/>
+              <w:rPr>
+                <w:rFonts w:ascii="Calibri" w:eastAsia="Times New Roman" w:hAnsi="Calibri" w:cs="Times New Roman"/>
+                <w:color w:val="000000"/>
+                <w:lang w:eastAsia="en-CA"/>
+              </w:rPr>
+            </w:pPr>
+            <w:r>
+              <w:rPr>
+                <w:rFonts w:ascii="Calibri" w:eastAsia="Times New Roman" w:hAnsi="Calibri" w:cs="Times New Roman"/>
+                <w:color w:val="000000"/>
+                <w:lang w:eastAsia="en-CA"/>
+              </w:rPr>
+              <w:t> </w:t>
+            </w:r>
+          </w:p>
+        </w:tc>
+        <w:tc>
+          <w:tcPr>
+            <w:tcW w:w="1090" w:type="dxa"/>
+            <w:tcBorders>
+              <w:top w:val="nil"/>
+              <w:left w:val="nil"/>
+              <w:bottom w:val="single" w:sz="4" w:space="0" w:color="auto"/>
+              <w:right w:val="single" w:sz="4" w:space="0" w:color="auto"/>
+            </w:tcBorders>
+            <w:shd w:val="clear" w:color="auto" w:fill="auto"/>
+            <w:noWrap/>
+            <w:vAlign w:val="bottom"/>
+            <w:hideMark/>
+          </w:tcPr>
+          <w:p>
+            <w:pPr>
+              <w:spacing w:after="0" w:line="240" w:lineRule="auto"/>
+              <w:rPr>
+                <w:rFonts w:ascii="Calibri" w:eastAsia="Times New Roman" w:hAnsi="Calibri" w:cs="Times New Roman"/>
+                <w:color w:val="000000"/>
+                <w:lang w:eastAsia="en-CA"/>
+              </w:rPr>
+            </w:pPr>
+            <w:r>
+              <w:rPr>
+                <w:rFonts w:ascii="Calibri" w:eastAsia="Times New Roman" w:hAnsi="Calibri" w:cs="Times New Roman"/>
+                <w:color w:val="000000"/>
+                <w:lang w:eastAsia="en-CA"/>
+              </w:rPr>
+              <w:t> </w:t>
+            </w:r>
+          </w:p>
+        </w:tc>
+        <w:tc>
+          <w:tcPr>
+            <w:tcW w:w="991" w:type="dxa"/>
+            <w:tcBorders>
+              <w:top w:val="nil"/>
+              <w:left w:val="nil"/>
+              <w:bottom w:val="single" w:sz="4" w:space="0" w:color="auto"/>
+              <w:right w:val="single" w:sz="4" w:space="0" w:color="auto"/>
+            </w:tcBorders>
+            <w:shd w:val="clear" w:color="auto" w:fill="auto"/>
+            <w:noWrap/>
+            <w:vAlign w:val="bottom"/>
+            <w:hideMark/>
+          </w:tcPr>
+          <w:p>
+            <w:pPr>
+              <w:spacing w:after="0" w:line="240" w:lineRule="auto"/>
+              <w:rPr>
+                <w:rFonts w:ascii="Calibri" w:eastAsia="Times New Roman" w:hAnsi="Calibri" w:cs="Times New Roman"/>
+                <w:color w:val="000000"/>
+                <w:lang w:eastAsia="en-CA"/>
+              </w:rPr>
+            </w:pPr>
+            <w:r>
+              <w:rPr>
+                <w:rFonts w:ascii="Calibri" w:eastAsia="Times New Roman" w:hAnsi="Calibri" w:cs="Times New Roman"/>
+                <w:color w:val="000000"/>
+                <w:lang w:eastAsia="en-CA"/>
+              </w:rPr>
+              <w:t> </w:t>
+            </w:r>
+          </w:p>
+        </w:tc>
+        <w:tc>
+          <w:tcPr>
+            <w:tcW w:w="2128" w:type="dxa"/>
+            <w:tcBorders>
+              <w:top w:val="nil"/>
+              <w:left w:val="nil"/>
+              <w:bottom w:val="single" w:sz="4" w:space="0" w:color="auto"/>
+              <w:right w:val="single" w:sz="4" w:space="0" w:color="auto"/>
+            </w:tcBorders>
+            <w:shd w:val="clear" w:color="auto" w:fill="auto"/>
+            <w:noWrap/>
+            <w:vAlign w:val="bottom"/>
+            <w:hideMark/>
+          </w:tcPr>
+          <w:p>
+            <w:pPr>
+              <w:spacing w:after="0" w:line="240" w:lineRule="auto"/>
+              <w:jc w:val="right"/>
+              <w:rPr>
+                <w:rFonts w:ascii="Calibri" w:eastAsia="Times New Roman" w:hAnsi="Calibri" w:cs="Times New Roman"/>
+                <w:color w:val="000000"/>
+                <w:lang w:eastAsia="en-CA"/>
+              </w:rPr>
+            </w:pPr>
+            <w:r>
+              <w:rPr>
+                <w:rFonts w:ascii="Calibri" w:eastAsia="Times New Roman" w:hAnsi="Calibri" w:cs="Times New Roman"/>
+                <w:color w:val="000000"/>
+                <w:lang w:eastAsia="en-CA"/>
+              </w:rPr>
+              <w:t>1</w:t>
+            </w:r>
+          </w:p>
+        </w:tc>
+        <w:tc>
+          <w:tcPr>
+            <w:tcW w:w="1708" w:type="dxa"/>
+            <w:tcBorders>
+              <w:top w:val="nil"/>
+              <w:left w:val="nil"/>
+              <w:bottom w:val="single" w:sz="4" w:space="0" w:color="auto"/>
+              <w:right w:val="single" w:sz="4" w:space="0" w:color="auto"/>
+            </w:tcBorders>
+            <w:shd w:val="clear" w:color="auto" w:fill="auto"/>
+            <w:noWrap/>
+            <w:vAlign w:val="bottom"/>
+            <w:hideMark/>
+          </w:tcPr>
+          <w:p>
+            <w:pPr>
+              <w:spacing w:after="0" w:line="240" w:lineRule="auto"/>
+              <w:rPr>
+                <w:rFonts w:ascii="Calibri" w:eastAsia="Times New Roman" w:hAnsi="Calibri" w:cs="Times New Roman"/>
+                <w:color w:val="000000"/>
+                <w:lang w:eastAsia="en-CA"/>
+              </w:rPr>
+            </w:pPr>
+            <w:r>
+              <w:rPr>
+                <w:rFonts w:ascii="Calibri" w:eastAsia="Times New Roman" w:hAnsi="Calibri" w:cs="Times New Roman"/>
+                <w:color w:val="000000"/>
+                <w:lang w:eastAsia="en-CA"/>
+              </w:rPr>
+              <w:t> </w:t>
+            </w:r>
+          </w:p>
+        </w:tc>
+      </w:tr>
+      <w:tr>
+        <w:trPr>
+          <w:trHeight w:val="300"/>
+        </w:trPr>
+        <w:tc>
+          <w:tcPr>
+            <w:tcW w:w="2992" w:type="dxa"/>
+            <w:tcBorders>
+              <w:top w:val="nil"/>
+              <w:left w:val="single" w:sz="4" w:space="0" w:color="auto"/>
+              <w:bottom w:val="single" w:sz="4" w:space="0" w:color="auto"/>
+              <w:right w:val="single" w:sz="4" w:space="0" w:color="auto"/>
+            </w:tcBorders>
+            <w:shd w:val="clear" w:color="auto" w:fill="auto"/>
+            <w:noWrap/>
+            <w:vAlign w:val="bottom"/>
+            <w:hideMark/>
+          </w:tcPr>
+          <w:p>
+            <w:pPr>
+              <w:spacing w:after="0" w:line="240" w:lineRule="auto"/>
+              <w:rPr>
+                <w:rFonts w:ascii="Calibri" w:eastAsia="Times New Roman" w:hAnsi="Calibri" w:cs="Times New Roman"/>
+                <w:color w:val="000000"/>
+                <w:lang w:eastAsia="en-CA"/>
+              </w:rPr>
+            </w:pPr>
+            <w:proofErr w:type="spellStart"/>
+            <w:r>
+              <w:rPr>
+                <w:rFonts w:ascii="Calibri" w:eastAsia="Times New Roman" w:hAnsi="Calibri" w:cs="Times New Roman"/>
+                <w:color w:val="000000"/>
+                <w:lang w:eastAsia="en-CA"/>
+              </w:rPr>
+              <w:t>max_leaf_nodes</w:t>
+            </w:r>
+            <w:proofErr w:type="spellEnd"/>
+          </w:p>
+        </w:tc>
+        <w:tc>
+          <w:tcPr>
+            <w:tcW w:w="574" w:type="dxa"/>
+            <w:tcBorders>
+              <w:top w:val="nil"/>
+              <w:left w:val="nil"/>
+              <w:bottom w:val="single" w:sz="4" w:space="0" w:color="auto"/>
+              <w:right w:val="single" w:sz="4" w:space="0" w:color="auto"/>
+            </w:tcBorders>
+            <w:shd w:val="clear" w:color="auto" w:fill="auto"/>
+            <w:noWrap/>
+            <w:vAlign w:val="bottom"/>
+            <w:hideMark/>
+          </w:tcPr>
+          <w:p>
+            <w:pPr>
+              <w:spacing w:after="0" w:line="240" w:lineRule="auto"/>
+              <w:rPr>
+                <w:rFonts w:ascii="Calibri" w:eastAsia="Times New Roman" w:hAnsi="Calibri" w:cs="Times New Roman"/>
+                <w:color w:val="000000"/>
+                <w:lang w:eastAsia="en-CA"/>
+              </w:rPr>
+            </w:pPr>
+            <w:r>
+              <w:rPr>
+                <w:rFonts w:ascii="Calibri" w:eastAsia="Times New Roman" w:hAnsi="Calibri" w:cs="Times New Roman"/>
+                <w:color w:val="000000"/>
+                <w:lang w:eastAsia="en-CA"/>
+              </w:rPr>
+              <w:t> </w:t>
+            </w:r>
+          </w:p>
+        </w:tc>
+        <w:tc>
+          <w:tcPr>
+            <w:tcW w:w="1090" w:type="dxa"/>
+            <w:tcBorders>
+              <w:top w:val="nil"/>
+              <w:left w:val="nil"/>
+              <w:bottom w:val="single" w:sz="4" w:space="0" w:color="auto"/>
+              <w:right w:val="single" w:sz="4" w:space="0" w:color="auto"/>
+            </w:tcBorders>
+            <w:shd w:val="clear" w:color="auto" w:fill="auto"/>
+            <w:noWrap/>
+            <w:vAlign w:val="bottom"/>
+            <w:hideMark/>
+          </w:tcPr>
+          <w:p>
+            <w:pPr>
+              <w:spacing w:after="0" w:line="240" w:lineRule="auto"/>
+              <w:rPr>
+                <w:rFonts w:ascii="Calibri" w:eastAsia="Times New Roman" w:hAnsi="Calibri" w:cs="Times New Roman"/>
+                <w:color w:val="000000"/>
+                <w:lang w:eastAsia="en-CA"/>
+              </w:rPr>
+            </w:pPr>
+            <w:r>
+              <w:rPr>
+                <w:rFonts w:ascii="Calibri" w:eastAsia="Times New Roman" w:hAnsi="Calibri" w:cs="Times New Roman"/>
+                <w:color w:val="000000"/>
+                <w:lang w:eastAsia="en-CA"/>
+              </w:rPr>
+              <w:t> </w:t>
+            </w:r>
+          </w:p>
+        </w:tc>
+        <w:tc>
+          <w:tcPr>
+            <w:tcW w:w="991" w:type="dxa"/>
+            <w:tcBorders>
+              <w:top w:val="nil"/>
+              <w:left w:val="nil"/>
+              <w:bottom w:val="single" w:sz="4" w:space="0" w:color="auto"/>
+              <w:right w:val="single" w:sz="4" w:space="0" w:color="auto"/>
+            </w:tcBorders>
+            <w:shd w:val="clear" w:color="auto" w:fill="auto"/>
+            <w:noWrap/>
+            <w:vAlign w:val="bottom"/>
+            <w:hideMark/>
+          </w:tcPr>
+          <w:p>
+            <w:pPr>
+              <w:spacing w:after="0" w:line="240" w:lineRule="auto"/>
+              <w:rPr>
+                <w:rFonts w:ascii="Calibri" w:eastAsia="Times New Roman" w:hAnsi="Calibri" w:cs="Times New Roman"/>
+                <w:color w:val="000000"/>
+                <w:lang w:eastAsia="en-CA"/>
+              </w:rPr>
+            </w:pPr>
+            <w:r>
+              <w:rPr>
+                <w:rFonts w:ascii="Calibri" w:eastAsia="Times New Roman" w:hAnsi="Calibri" w:cs="Times New Roman"/>
+                <w:color w:val="000000"/>
+                <w:lang w:eastAsia="en-CA"/>
+              </w:rPr>
+              <w:t> </w:t>
+            </w:r>
+          </w:p>
+        </w:tc>
+        <w:tc>
+          <w:tcPr>
+            <w:tcW w:w="2128" w:type="dxa"/>
+            <w:tcBorders>
+              <w:top w:val="nil"/>
+              <w:left w:val="nil"/>
+              <w:bottom w:val="single" w:sz="4" w:space="0" w:color="auto"/>
+              <w:right w:val="single" w:sz="4" w:space="0" w:color="auto"/>
+            </w:tcBorders>
+            <w:shd w:val="clear" w:color="auto" w:fill="auto"/>
+            <w:noWrap/>
+            <w:vAlign w:val="bottom"/>
+            <w:hideMark/>
+          </w:tcPr>
+          <w:p>
+            <w:pPr>
+              <w:spacing w:after="0" w:line="240" w:lineRule="auto"/>
+              <w:jc w:val="right"/>
+              <w:rPr>
+                <w:rFonts w:ascii="Calibri" w:eastAsia="Times New Roman" w:hAnsi="Calibri" w:cs="Times New Roman"/>
+                <w:color w:val="000000"/>
+                <w:lang w:eastAsia="en-CA"/>
+              </w:rPr>
+            </w:pPr>
+            <w:r>
+              <w:rPr>
+                <w:rFonts w:ascii="Calibri" w:eastAsia="Times New Roman" w:hAnsi="Calibri" w:cs="Times New Roman"/>
+                <w:color w:val="000000"/>
+                <w:lang w:eastAsia="en-CA"/>
+              </w:rPr>
+              <w:t>7</w:t>
+            </w:r>
+          </w:p>
+        </w:tc>
+        <w:tc>
+          <w:tcPr>
+            <w:tcW w:w="1708" w:type="dxa"/>
+            <w:tcBorders>
+              <w:top w:val="nil"/>
+              <w:left w:val="nil"/>
+              <w:bottom w:val="single" w:sz="4" w:space="0" w:color="auto"/>
+              <w:right w:val="single" w:sz="4" w:space="0" w:color="auto"/>
+            </w:tcBorders>
+            <w:shd w:val="clear" w:color="auto" w:fill="auto"/>
+            <w:noWrap/>
+            <w:vAlign w:val="bottom"/>
+            <w:hideMark/>
+          </w:tcPr>
+          <w:p>
+            <w:pPr>
+              <w:spacing w:after="0" w:line="240" w:lineRule="auto"/>
+              <w:rPr>
+                <w:rFonts w:ascii="Calibri" w:eastAsia="Times New Roman" w:hAnsi="Calibri" w:cs="Times New Roman"/>
+                <w:color w:val="000000"/>
+                <w:lang w:eastAsia="en-CA"/>
+              </w:rPr>
+            </w:pPr>
+            <w:r>
+              <w:rPr>
+                <w:rFonts w:ascii="Calibri" w:eastAsia="Times New Roman" w:hAnsi="Calibri" w:cs="Times New Roman"/>
+                <w:color w:val="000000"/>
+                <w:lang w:eastAsia="en-CA"/>
+              </w:rPr>
+              <w:t> </w:t>
+            </w:r>
+          </w:p>
+        </w:tc>
+      </w:tr>
+      <w:tr>
+        <w:trPr>
+          <w:trHeight w:val="300"/>
+        </w:trPr>
+        <w:tc>
+          <w:tcPr>
+            <w:tcW w:w="2992" w:type="dxa"/>
+            <w:tcBorders>
+              <w:top w:val="nil"/>
+              <w:left w:val="single" w:sz="4" w:space="0" w:color="auto"/>
+              <w:bottom w:val="single" w:sz="4" w:space="0" w:color="auto"/>
+              <w:right w:val="single" w:sz="4" w:space="0" w:color="auto"/>
+            </w:tcBorders>
+            <w:shd w:val="clear" w:color="auto" w:fill="auto"/>
+            <w:noWrap/>
+            <w:vAlign w:val="bottom"/>
+            <w:hideMark/>
+          </w:tcPr>
+          <w:p>
+            <w:pPr>
+              <w:spacing w:after="0" w:line="240" w:lineRule="auto"/>
+              <w:rPr>
+                <w:rFonts w:ascii="Calibri" w:eastAsia="Times New Roman" w:hAnsi="Calibri" w:cs="Times New Roman"/>
+                <w:color w:val="000000"/>
+                <w:lang w:eastAsia="en-CA"/>
+              </w:rPr>
+            </w:pPr>
+            <w:proofErr w:type="spellStart"/>
+            <w:r>
+              <w:rPr>
+                <w:rFonts w:ascii="Calibri" w:eastAsia="Times New Roman" w:hAnsi="Calibri" w:cs="Times New Roman"/>
+                <w:color w:val="000000"/>
+                <w:lang w:eastAsia="en-CA"/>
+              </w:rPr>
+              <w:t>n_neighbors</w:t>
+            </w:r>
+            <w:proofErr w:type="spellEnd"/>
+          </w:p>
+        </w:tc>
+        <w:tc>
+          <w:tcPr>
+            <w:tcW w:w="574" w:type="dxa"/>
+            <w:tcBorders>
+              <w:top w:val="nil"/>
+              <w:left w:val="nil"/>
+              <w:bottom w:val="single" w:sz="4" w:space="0" w:color="auto"/>
+              <w:right w:val="single" w:sz="4" w:space="0" w:color="auto"/>
+            </w:tcBorders>
+            <w:shd w:val="clear" w:color="auto" w:fill="auto"/>
+            <w:noWrap/>
+            <w:vAlign w:val="bottom"/>
+            <w:hideMark/>
+          </w:tcPr>
+          <w:p>
+            <w:pPr>
+              <w:spacing w:after="0" w:line="240" w:lineRule="auto"/>
+              <w:rPr>
+                <w:rFonts w:ascii="Calibri" w:eastAsia="Times New Roman" w:hAnsi="Calibri" w:cs="Times New Roman"/>
+                <w:color w:val="000000"/>
+                <w:lang w:eastAsia="en-CA"/>
+              </w:rPr>
+            </w:pPr>
+            <w:r>
+              <w:rPr>
+                <w:rFonts w:ascii="Calibri" w:eastAsia="Times New Roman" w:hAnsi="Calibri" w:cs="Times New Roman"/>
+                <w:color w:val="000000"/>
+                <w:lang w:eastAsia="en-CA"/>
+              </w:rPr>
+              <w:t> </w:t>
+            </w:r>
+          </w:p>
+        </w:tc>
+        <w:tc>
+          <w:tcPr>
+            <w:tcW w:w="1090" w:type="dxa"/>
+            <w:tcBorders>
+              <w:top w:val="nil"/>
+              <w:left w:val="nil"/>
+              <w:bottom w:val="single" w:sz="4" w:space="0" w:color="auto"/>
+              <w:right w:val="single" w:sz="4" w:space="0" w:color="auto"/>
+            </w:tcBorders>
+            <w:shd w:val="clear" w:color="auto" w:fill="auto"/>
+            <w:noWrap/>
+            <w:vAlign w:val="bottom"/>
+            <w:hideMark/>
+          </w:tcPr>
+          <w:p>
+            <w:pPr>
+              <w:spacing w:after="0" w:line="240" w:lineRule="auto"/>
+              <w:rPr>
+                <w:rFonts w:ascii="Calibri" w:eastAsia="Times New Roman" w:hAnsi="Calibri" w:cs="Times New Roman"/>
+                <w:color w:val="000000"/>
+                <w:lang w:eastAsia="en-CA"/>
+              </w:rPr>
+            </w:pPr>
+            <w:r>
+              <w:rPr>
+                <w:rFonts w:ascii="Calibri" w:eastAsia="Times New Roman" w:hAnsi="Calibri" w:cs="Times New Roman"/>
+                <w:color w:val="000000"/>
+                <w:lang w:eastAsia="en-CA"/>
+              </w:rPr>
+              <w:t> </w:t>
+            </w:r>
+          </w:p>
+        </w:tc>
+        <w:tc>
+          <w:tcPr>
+            <w:tcW w:w="991" w:type="dxa"/>
+            <w:tcBorders>
+              <w:top w:val="nil"/>
+              <w:left w:val="nil"/>
+              <w:bottom w:val="single" w:sz="4" w:space="0" w:color="auto"/>
+              <w:right w:val="single" w:sz="4" w:space="0" w:color="auto"/>
+            </w:tcBorders>
+            <w:shd w:val="clear" w:color="auto" w:fill="auto"/>
+            <w:noWrap/>
+            <w:vAlign w:val="bottom"/>
+            <w:hideMark/>
+          </w:tcPr>
+          <w:p>
+            <w:pPr>
+              <w:spacing w:after="0" w:line="240" w:lineRule="auto"/>
+              <w:rPr>
+                <w:rFonts w:ascii="Calibri" w:eastAsia="Times New Roman" w:hAnsi="Calibri" w:cs="Times New Roman"/>
+                <w:color w:val="000000"/>
+                <w:lang w:eastAsia="en-CA"/>
+              </w:rPr>
+            </w:pPr>
+            <w:r>
+              <w:rPr>
+                <w:rFonts w:ascii="Calibri" w:eastAsia="Times New Roman" w:hAnsi="Calibri" w:cs="Times New Roman"/>
+                <w:color w:val="000000"/>
+                <w:lang w:eastAsia="en-CA"/>
+              </w:rPr>
+              <w:t> </w:t>
+            </w:r>
+          </w:p>
+        </w:tc>
+        <w:tc>
+          <w:tcPr>
+            <w:tcW w:w="2128" w:type="dxa"/>
+            <w:tcBorders>
+              <w:top w:val="nil"/>
+              <w:left w:val="nil"/>
+              <w:bottom w:val="single" w:sz="4" w:space="0" w:color="auto"/>
+              <w:right w:val="single" w:sz="4" w:space="0" w:color="auto"/>
+            </w:tcBorders>
+            <w:shd w:val="clear" w:color="auto" w:fill="auto"/>
+            <w:noWrap/>
+            <w:vAlign w:val="bottom"/>
+            <w:hideMark/>
+          </w:tcPr>
+          <w:p>
+            <w:pPr>
+              <w:spacing w:after="0" w:line="240" w:lineRule="auto"/>
+              <w:rPr>
+                <w:rFonts w:ascii="Calibri" w:eastAsia="Times New Roman" w:hAnsi="Calibri" w:cs="Times New Roman"/>
+                <w:color w:val="000000"/>
+                <w:lang w:eastAsia="en-CA"/>
+              </w:rPr>
+            </w:pPr>
+            <w:r>
+              <w:rPr>
+                <w:rFonts w:ascii="Calibri" w:eastAsia="Times New Roman" w:hAnsi="Calibri" w:cs="Times New Roman"/>
+                <w:color w:val="000000"/>
+                <w:lang w:eastAsia="en-CA"/>
+              </w:rPr>
+              <w:t> </w:t>
+            </w:r>
+          </w:p>
+        </w:tc>
+        <w:tc>
+          <w:tcPr>
+            <w:tcW w:w="1708" w:type="dxa"/>
+            <w:tcBorders>
+              <w:top w:val="nil"/>
+              <w:left w:val="nil"/>
+              <w:bottom w:val="single" w:sz="4" w:space="0" w:color="auto"/>
+              <w:right w:val="single" w:sz="4" w:space="0" w:color="auto"/>
+            </w:tcBorders>
+            <w:shd w:val="clear" w:color="auto" w:fill="auto"/>
+            <w:noWrap/>
+            <w:vAlign w:val="bottom"/>
+            <w:hideMark/>
+          </w:tcPr>
+          <w:p>
+            <w:pPr>
+              <w:spacing w:after="0" w:line="240" w:lineRule="auto"/>
+              <w:jc w:val="right"/>
+              <w:rPr>
+                <w:rFonts w:ascii="Calibri" w:eastAsia="Times New Roman" w:hAnsi="Calibri" w:cs="Times New Roman"/>
+                <w:color w:val="000000"/>
+                <w:lang w:eastAsia="en-CA"/>
+              </w:rPr>
+            </w:pPr>
+            <w:r>
+              <w:rPr>
+                <w:rFonts w:ascii="Calibri" w:eastAsia="Times New Roman" w:hAnsi="Calibri" w:cs="Times New Roman"/>
+                <w:color w:val="000000"/>
+                <w:lang w:eastAsia="en-CA"/>
+              </w:rPr>
+              <w:t>3</w:t>
+            </w:r>
+          </w:p>
+        </w:tc>
+      </w:tr>
+      <w:tr>
+        <w:trPr>
+          <w:trHeight w:val="300"/>
+        </w:trPr>
+        <w:tc>
+          <w:tcPr>
+            <w:tcW w:w="2992" w:type="dxa"/>
+            <w:tcBorders>
+              <w:top w:val="nil"/>
+              <w:left w:val="single" w:sz="4" w:space="0" w:color="auto"/>
+              <w:bottom w:val="single" w:sz="4" w:space="0" w:color="auto"/>
+              <w:right w:val="single" w:sz="4" w:space="0" w:color="auto"/>
+            </w:tcBorders>
+            <w:shd w:val="clear" w:color="auto" w:fill="auto"/>
+            <w:noWrap/>
+            <w:vAlign w:val="bottom"/>
+            <w:hideMark/>
+          </w:tcPr>
+          <w:p>
+            <w:pPr>
+              <w:spacing w:after="0" w:line="240" w:lineRule="auto"/>
+              <w:rPr>
+                <w:rFonts w:ascii="Calibri" w:eastAsia="Times New Roman" w:hAnsi="Calibri" w:cs="Times New Roman"/>
+                <w:color w:val="000000"/>
+                <w:lang w:eastAsia="en-CA"/>
+              </w:rPr>
+            </w:pPr>
+            <w:r>
+              <w:rPr>
+                <w:rFonts w:ascii="Calibri" w:eastAsia="Times New Roman" w:hAnsi="Calibri" w:cs="Times New Roman"/>
+                <w:color w:val="000000"/>
+                <w:lang w:eastAsia="en-CA"/>
+              </w:rPr>
+              <w:t>weights</w:t>
+            </w:r>
+          </w:p>
+        </w:tc>
+        <w:tc>
+          <w:tcPr>
+            <w:tcW w:w="574" w:type="dxa"/>
+            <w:tcBorders>
+              <w:top w:val="nil"/>
+              <w:left w:val="nil"/>
+              <w:bottom w:val="single" w:sz="4" w:space="0" w:color="auto"/>
+              <w:right w:val="single" w:sz="4" w:space="0" w:color="auto"/>
+            </w:tcBorders>
+            <w:shd w:val="clear" w:color="auto" w:fill="auto"/>
+            <w:noWrap/>
+            <w:vAlign w:val="bottom"/>
+            <w:hideMark/>
+          </w:tcPr>
+          <w:p>
+            <w:pPr>
+              <w:spacing w:after="0" w:line="240" w:lineRule="auto"/>
+              <w:rPr>
+                <w:rFonts w:ascii="Calibri" w:eastAsia="Times New Roman" w:hAnsi="Calibri" w:cs="Times New Roman"/>
+                <w:color w:val="000000"/>
+                <w:lang w:eastAsia="en-CA"/>
+              </w:rPr>
+            </w:pPr>
+            <w:r>
+              <w:rPr>
+                <w:rFonts w:ascii="Calibri" w:eastAsia="Times New Roman" w:hAnsi="Calibri" w:cs="Times New Roman"/>
+                <w:color w:val="000000"/>
+                <w:lang w:eastAsia="en-CA"/>
+              </w:rPr>
+              <w:t> </w:t>
+            </w:r>
+          </w:p>
+        </w:tc>
+        <w:tc>
+          <w:tcPr>
+            <w:tcW w:w="1090" w:type="dxa"/>
+            <w:tcBorders>
+              <w:top w:val="nil"/>
+              <w:left w:val="nil"/>
+              <w:bottom w:val="single" w:sz="4" w:space="0" w:color="auto"/>
+              <w:right w:val="single" w:sz="4" w:space="0" w:color="auto"/>
+            </w:tcBorders>
+            <w:shd w:val="clear" w:color="auto" w:fill="auto"/>
+            <w:noWrap/>
+            <w:vAlign w:val="bottom"/>
+            <w:hideMark/>
+          </w:tcPr>
+          <w:p>
+            <w:pPr>
+              <w:spacing w:after="0" w:line="240" w:lineRule="auto"/>
+              <w:rPr>
+                <w:rFonts w:ascii="Calibri" w:eastAsia="Times New Roman" w:hAnsi="Calibri" w:cs="Times New Roman"/>
+                <w:color w:val="000000"/>
+                <w:lang w:eastAsia="en-CA"/>
+              </w:rPr>
+            </w:pPr>
+            <w:r>
+              <w:rPr>
+                <w:rFonts w:ascii="Calibri" w:eastAsia="Times New Roman" w:hAnsi="Calibri" w:cs="Times New Roman"/>
+                <w:color w:val="000000"/>
+                <w:lang w:eastAsia="en-CA"/>
+              </w:rPr>
+              <w:t> </w:t>
+            </w:r>
+          </w:p>
+        </w:tc>
+        <w:tc>
+          <w:tcPr>
+            <w:tcW w:w="991" w:type="dxa"/>
+            <w:tcBorders>
+              <w:top w:val="nil"/>
+              <w:left w:val="nil"/>
+              <w:bottom w:val="single" w:sz="4" w:space="0" w:color="auto"/>
+              <w:right w:val="single" w:sz="4" w:space="0" w:color="auto"/>
+            </w:tcBorders>
+            <w:shd w:val="clear" w:color="auto" w:fill="auto"/>
+            <w:noWrap/>
+            <w:vAlign w:val="bottom"/>
+            <w:hideMark/>
+          </w:tcPr>
+          <w:p>
+            <w:pPr>
+              <w:spacing w:after="0" w:line="240" w:lineRule="auto"/>
+              <w:rPr>
+                <w:rFonts w:ascii="Calibri" w:eastAsia="Times New Roman" w:hAnsi="Calibri" w:cs="Times New Roman"/>
+                <w:color w:val="000000"/>
+                <w:lang w:eastAsia="en-CA"/>
+              </w:rPr>
+            </w:pPr>
+            <w:r>
+              <w:rPr>
+                <w:rFonts w:ascii="Calibri" w:eastAsia="Times New Roman" w:hAnsi="Calibri" w:cs="Times New Roman"/>
+                <w:color w:val="000000"/>
+                <w:lang w:eastAsia="en-CA"/>
+              </w:rPr>
+              <w:t> </w:t>
+            </w:r>
+          </w:p>
+        </w:tc>
+        <w:tc>
+          <w:tcPr>
+            <w:tcW w:w="2128" w:type="dxa"/>
+            <w:tcBorders>
+              <w:top w:val="nil"/>
+              <w:left w:val="nil"/>
+              <w:bottom w:val="single" w:sz="4" w:space="0" w:color="auto"/>
+              <w:right w:val="single" w:sz="4" w:space="0" w:color="auto"/>
+            </w:tcBorders>
+            <w:shd w:val="clear" w:color="auto" w:fill="auto"/>
+            <w:noWrap/>
+            <w:vAlign w:val="bottom"/>
+            <w:hideMark/>
+          </w:tcPr>
+          <w:p>
+            <w:pPr>
+              <w:spacing w:after="0" w:line="240" w:lineRule="auto"/>
+              <w:rPr>
+                <w:rFonts w:ascii="Calibri" w:eastAsia="Times New Roman" w:hAnsi="Calibri" w:cs="Times New Roman"/>
+                <w:color w:val="000000"/>
+                <w:lang w:eastAsia="en-CA"/>
+              </w:rPr>
+            </w:pPr>
+            <w:r>
+              <w:rPr>
+                <w:rFonts w:ascii="Calibri" w:eastAsia="Times New Roman" w:hAnsi="Calibri" w:cs="Times New Roman"/>
+                <w:color w:val="000000"/>
+                <w:lang w:eastAsia="en-CA"/>
+              </w:rPr>
+              <w:t> </w:t>
+            </w:r>
+          </w:p>
+        </w:tc>
+        <w:tc>
+          <w:tcPr>
+            <w:tcW w:w="1708" w:type="dxa"/>
+            <w:tcBorders>
+              <w:top w:val="nil"/>
+              <w:left w:val="nil"/>
+              <w:bottom w:val="single" w:sz="4" w:space="0" w:color="auto"/>
+              <w:right w:val="single" w:sz="4" w:space="0" w:color="auto"/>
+            </w:tcBorders>
+            <w:shd w:val="clear" w:color="auto" w:fill="auto"/>
+            <w:noWrap/>
+            <w:vAlign w:val="bottom"/>
+            <w:hideMark/>
+          </w:tcPr>
+          <w:p>
+            <w:pPr>
+              <w:spacing w:after="0" w:line="240" w:lineRule="auto"/>
+              <w:rPr>
+                <w:rFonts w:ascii="Calibri" w:eastAsia="Times New Roman" w:hAnsi="Calibri" w:cs="Times New Roman"/>
+                <w:color w:val="000000"/>
+                <w:lang w:eastAsia="en-CA"/>
+              </w:rPr>
+            </w:pPr>
+            <w:r>
+              <w:rPr>
+                <w:rFonts w:ascii="Calibri" w:eastAsia="Times New Roman" w:hAnsi="Calibri" w:cs="Times New Roman"/>
+                <w:color w:val="000000"/>
+                <w:lang w:eastAsia="en-CA"/>
+              </w:rPr>
+              <w:t>uniform</w:t>
+            </w:r>
+          </w:p>
+        </w:tc>
+      </w:tr>
+      <w:tr>
+        <w:trPr>
+          <w:trHeight w:val="300"/>
+        </w:trPr>
+        <w:tc>
+          <w:tcPr>
+            <w:tcW w:w="2992" w:type="dxa"/>
+            <w:tcBorders>
+              <w:top w:val="nil"/>
+              <w:left w:val="single" w:sz="4" w:space="0" w:color="auto"/>
+              <w:bottom w:val="single" w:sz="4" w:space="0" w:color="auto"/>
+              <w:right w:val="single" w:sz="4" w:space="0" w:color="auto"/>
+            </w:tcBorders>
+            <w:shd w:val="clear" w:color="auto" w:fill="auto"/>
+            <w:noWrap/>
+            <w:vAlign w:val="bottom"/>
+            <w:hideMark/>
+          </w:tcPr>
+          <w:p>
+            <w:pPr>
+              <w:spacing w:after="0" w:line="240" w:lineRule="auto"/>
+              <w:rPr>
+                <w:rFonts w:ascii="Calibri" w:eastAsia="Times New Roman" w:hAnsi="Calibri" w:cs="Times New Roman"/>
+                <w:color w:val="000000"/>
+                <w:lang w:eastAsia="en-CA"/>
+              </w:rPr>
+            </w:pPr>
+            <w:proofErr w:type="spellStart"/>
+            <w:r>
+              <w:rPr>
+                <w:rFonts w:ascii="Calibri" w:eastAsia="Times New Roman" w:hAnsi="Calibri" w:cs="Times New Roman"/>
+                <w:color w:val="000000"/>
+                <w:lang w:eastAsia="en-CA"/>
+              </w:rPr>
+              <w:t>leaf_size</w:t>
+            </w:r>
+            <w:proofErr w:type="spellEnd"/>
+          </w:p>
+        </w:tc>
+        <w:tc>
+          <w:tcPr>
+            <w:tcW w:w="574" w:type="dxa"/>
+            <w:tcBorders>
+              <w:top w:val="nil"/>
+              <w:left w:val="nil"/>
+              <w:bottom w:val="single" w:sz="4" w:space="0" w:color="auto"/>
+              <w:right w:val="single" w:sz="4" w:space="0" w:color="auto"/>
+            </w:tcBorders>
+            <w:shd w:val="clear" w:color="auto" w:fill="auto"/>
+            <w:noWrap/>
+            <w:vAlign w:val="bottom"/>
+            <w:hideMark/>
+          </w:tcPr>
+          <w:p>
+            <w:pPr>
+              <w:spacing w:after="0" w:line="240" w:lineRule="auto"/>
+              <w:rPr>
+                <w:rFonts w:ascii="Calibri" w:eastAsia="Times New Roman" w:hAnsi="Calibri" w:cs="Times New Roman"/>
+                <w:color w:val="000000"/>
+                <w:lang w:eastAsia="en-CA"/>
+              </w:rPr>
+            </w:pPr>
+            <w:r>
+              <w:rPr>
+                <w:rFonts w:ascii="Calibri" w:eastAsia="Times New Roman" w:hAnsi="Calibri" w:cs="Times New Roman"/>
+                <w:color w:val="000000"/>
+                <w:lang w:eastAsia="en-CA"/>
+              </w:rPr>
+              <w:t> </w:t>
+            </w:r>
+          </w:p>
+        </w:tc>
+        <w:tc>
+          <w:tcPr>
+            <w:tcW w:w="1090" w:type="dxa"/>
+            <w:tcBorders>
+              <w:top w:val="nil"/>
+              <w:left w:val="nil"/>
+              <w:bottom w:val="single" w:sz="4" w:space="0" w:color="auto"/>
+              <w:right w:val="single" w:sz="4" w:space="0" w:color="auto"/>
+            </w:tcBorders>
+            <w:shd w:val="clear" w:color="auto" w:fill="auto"/>
+            <w:noWrap/>
+            <w:vAlign w:val="bottom"/>
+            <w:hideMark/>
+          </w:tcPr>
+          <w:p>
+            <w:pPr>
+              <w:spacing w:after="0" w:line="240" w:lineRule="auto"/>
+              <w:rPr>
+                <w:rFonts w:ascii="Calibri" w:eastAsia="Times New Roman" w:hAnsi="Calibri" w:cs="Times New Roman"/>
+                <w:color w:val="000000"/>
+                <w:lang w:eastAsia="en-CA"/>
+              </w:rPr>
+            </w:pPr>
+            <w:r>
+              <w:rPr>
+                <w:rFonts w:ascii="Calibri" w:eastAsia="Times New Roman" w:hAnsi="Calibri" w:cs="Times New Roman"/>
+                <w:color w:val="000000"/>
+                <w:lang w:eastAsia="en-CA"/>
+              </w:rPr>
+              <w:t> </w:t>
+            </w:r>
+          </w:p>
+        </w:tc>
+        <w:tc>
+          <w:tcPr>
+            <w:tcW w:w="991" w:type="dxa"/>
+            <w:tcBorders>
+              <w:top w:val="nil"/>
+              <w:left w:val="nil"/>
+              <w:bottom w:val="single" w:sz="4" w:space="0" w:color="auto"/>
+              <w:right w:val="single" w:sz="4" w:space="0" w:color="auto"/>
+            </w:tcBorders>
+            <w:shd w:val="clear" w:color="auto" w:fill="auto"/>
+            <w:noWrap/>
+            <w:vAlign w:val="bottom"/>
+            <w:hideMark/>
+          </w:tcPr>
+          <w:p>
+            <w:pPr>
+              <w:spacing w:after="0" w:line="240" w:lineRule="auto"/>
+              <w:rPr>
+                <w:rFonts w:ascii="Calibri" w:eastAsia="Times New Roman" w:hAnsi="Calibri" w:cs="Times New Roman"/>
+                <w:color w:val="000000"/>
+                <w:lang w:eastAsia="en-CA"/>
+              </w:rPr>
+            </w:pPr>
+            <w:r>
+              <w:rPr>
+                <w:rFonts w:ascii="Calibri" w:eastAsia="Times New Roman" w:hAnsi="Calibri" w:cs="Times New Roman"/>
+                <w:color w:val="000000"/>
+                <w:lang w:eastAsia="en-CA"/>
+              </w:rPr>
+              <w:t> </w:t>
+            </w:r>
+          </w:p>
+        </w:tc>
+        <w:tc>
+          <w:tcPr>
+            <w:tcW w:w="2128" w:type="dxa"/>
+            <w:tcBorders>
+              <w:top w:val="nil"/>
+              <w:left w:val="nil"/>
+              <w:bottom w:val="single" w:sz="4" w:space="0" w:color="auto"/>
+              <w:right w:val="single" w:sz="4" w:space="0" w:color="auto"/>
+            </w:tcBorders>
+            <w:shd w:val="clear" w:color="auto" w:fill="auto"/>
+            <w:noWrap/>
+            <w:vAlign w:val="bottom"/>
+            <w:hideMark/>
+          </w:tcPr>
+          <w:p>
+            <w:pPr>
+              <w:spacing w:after="0" w:line="240" w:lineRule="auto"/>
+              <w:rPr>
+                <w:rFonts w:ascii="Calibri" w:eastAsia="Times New Roman" w:hAnsi="Calibri" w:cs="Times New Roman"/>
+                <w:color w:val="000000"/>
+                <w:lang w:eastAsia="en-CA"/>
+              </w:rPr>
+            </w:pPr>
+            <w:r>
+              <w:rPr>
+                <w:rFonts w:ascii="Calibri" w:eastAsia="Times New Roman" w:hAnsi="Calibri" w:cs="Times New Roman"/>
+                <w:color w:val="000000"/>
+                <w:lang w:eastAsia="en-CA"/>
+              </w:rPr>
+              <w:t> </w:t>
+            </w:r>
+          </w:p>
+        </w:tc>
+        <w:tc>
+          <w:tcPr>
+            <w:tcW w:w="1708" w:type="dxa"/>
+            <w:tcBorders>
+              <w:top w:val="nil"/>
+              <w:left w:val="nil"/>
+              <w:bottom w:val="single" w:sz="4" w:space="0" w:color="auto"/>
+              <w:right w:val="single" w:sz="4" w:space="0" w:color="auto"/>
+            </w:tcBorders>
+            <w:shd w:val="clear" w:color="auto" w:fill="auto"/>
+            <w:noWrap/>
+            <w:vAlign w:val="bottom"/>
+            <w:hideMark/>
+          </w:tcPr>
+          <w:p>
+            <w:pPr>
+              <w:spacing w:after="0" w:line="240" w:lineRule="auto"/>
+              <w:jc w:val="right"/>
+              <w:rPr>
+                <w:rFonts w:ascii="Calibri" w:eastAsia="Times New Roman" w:hAnsi="Calibri" w:cs="Times New Roman"/>
+                <w:color w:val="000000"/>
+                <w:lang w:eastAsia="en-CA"/>
+              </w:rPr>
+            </w:pPr>
+            <w:r>
+              <w:rPr>
+                <w:rFonts w:ascii="Calibri" w:eastAsia="Times New Roman" w:hAnsi="Calibri" w:cs="Times New Roman"/>
+                <w:color w:val="000000"/>
+                <w:lang w:eastAsia="en-CA"/>
+              </w:rPr>
+              <w:t>10</w:t>
+            </w:r>
+          </w:p>
+        </w:tc>
+      </w:tr>
+      <w:tr>
+        <w:trPr>
+          <w:trHeight w:val="300"/>
+        </w:trPr>
+        <w:tc>
+          <w:tcPr>
+            <w:tcW w:w="2992" w:type="dxa"/>
+            <w:tcBorders>
+              <w:top w:val="nil"/>
+              <w:left w:val="single" w:sz="4" w:space="0" w:color="auto"/>
+              <w:bottom w:val="single" w:sz="4" w:space="0" w:color="auto"/>
+              <w:right w:val="single" w:sz="4" w:space="0" w:color="auto"/>
+            </w:tcBorders>
+            <w:shd w:val="clear" w:color="auto" w:fill="auto"/>
+            <w:noWrap/>
+            <w:vAlign w:val="bottom"/>
+            <w:hideMark/>
+          </w:tcPr>
+          <w:p>
+            <w:pPr>
+              <w:spacing w:after="0" w:line="240" w:lineRule="auto"/>
+              <w:rPr>
+                <w:rFonts w:ascii="Calibri" w:eastAsia="Times New Roman" w:hAnsi="Calibri" w:cs="Times New Roman"/>
+                <w:color w:val="000000"/>
+                <w:lang w:eastAsia="en-CA"/>
+              </w:rPr>
+            </w:pPr>
+            <w:r>
+              <w:rPr>
+                <w:rFonts w:ascii="Calibri" w:eastAsia="Times New Roman" w:hAnsi="Calibri" w:cs="Times New Roman"/>
+                <w:color w:val="000000"/>
+                <w:lang w:eastAsia="en-CA"/>
+              </w:rPr>
+              <w:t>p</w:t>
+            </w:r>
+          </w:p>
+        </w:tc>
+        <w:tc>
+          <w:tcPr>
+            <w:tcW w:w="574" w:type="dxa"/>
+            <w:tcBorders>
+              <w:top w:val="nil"/>
+              <w:left w:val="nil"/>
+              <w:bottom w:val="single" w:sz="4" w:space="0" w:color="auto"/>
+              <w:right w:val="single" w:sz="4" w:space="0" w:color="auto"/>
+            </w:tcBorders>
+            <w:shd w:val="clear" w:color="auto" w:fill="auto"/>
+            <w:noWrap/>
+            <w:vAlign w:val="bottom"/>
+            <w:hideMark/>
+          </w:tcPr>
+          <w:p>
+            <w:pPr>
+              <w:spacing w:after="0" w:line="240" w:lineRule="auto"/>
+              <w:rPr>
+                <w:rFonts w:ascii="Calibri" w:eastAsia="Times New Roman" w:hAnsi="Calibri" w:cs="Times New Roman"/>
+                <w:color w:val="000000"/>
+                <w:lang w:eastAsia="en-CA"/>
+              </w:rPr>
+            </w:pPr>
+            <w:r>
+              <w:rPr>
+                <w:rFonts w:ascii="Calibri" w:eastAsia="Times New Roman" w:hAnsi="Calibri" w:cs="Times New Roman"/>
+                <w:color w:val="000000"/>
+                <w:lang w:eastAsia="en-CA"/>
+              </w:rPr>
+              <w:t> </w:t>
+            </w:r>
+          </w:p>
+        </w:tc>
+        <w:tc>
+          <w:tcPr>
+            <w:tcW w:w="1090" w:type="dxa"/>
+            <w:tcBorders>
+              <w:top w:val="nil"/>
+              <w:left w:val="nil"/>
+              <w:bottom w:val="single" w:sz="4" w:space="0" w:color="auto"/>
+              <w:right w:val="single" w:sz="4" w:space="0" w:color="auto"/>
+            </w:tcBorders>
+            <w:shd w:val="clear" w:color="auto" w:fill="auto"/>
+            <w:noWrap/>
+            <w:vAlign w:val="bottom"/>
+            <w:hideMark/>
+          </w:tcPr>
+          <w:p>
+            <w:pPr>
+              <w:spacing w:after="0" w:line="240" w:lineRule="auto"/>
+              <w:rPr>
+                <w:rFonts w:ascii="Calibri" w:eastAsia="Times New Roman" w:hAnsi="Calibri" w:cs="Times New Roman"/>
+                <w:color w:val="000000"/>
+                <w:lang w:eastAsia="en-CA"/>
+              </w:rPr>
+            </w:pPr>
+            <w:r>
+              <w:rPr>
+                <w:rFonts w:ascii="Calibri" w:eastAsia="Times New Roman" w:hAnsi="Calibri" w:cs="Times New Roman"/>
+                <w:color w:val="000000"/>
+                <w:lang w:eastAsia="en-CA"/>
+              </w:rPr>
+              <w:t> </w:t>
+            </w:r>
+          </w:p>
+        </w:tc>
+        <w:tc>
+          <w:tcPr>
+            <w:tcW w:w="991" w:type="dxa"/>
+            <w:tcBorders>
+              <w:top w:val="nil"/>
+              <w:left w:val="nil"/>
+              <w:bottom w:val="single" w:sz="4" w:space="0" w:color="auto"/>
+              <w:right w:val="single" w:sz="4" w:space="0" w:color="auto"/>
+            </w:tcBorders>
+            <w:shd w:val="clear" w:color="auto" w:fill="auto"/>
+            <w:noWrap/>
+            <w:vAlign w:val="bottom"/>
+            <w:hideMark/>
+          </w:tcPr>
+          <w:p>
+            <w:pPr>
+              <w:spacing w:after="0" w:line="240" w:lineRule="auto"/>
+              <w:rPr>
+                <w:rFonts w:ascii="Calibri" w:eastAsia="Times New Roman" w:hAnsi="Calibri" w:cs="Times New Roman"/>
+                <w:color w:val="000000"/>
+                <w:lang w:eastAsia="en-CA"/>
+              </w:rPr>
+            </w:pPr>
+            <w:r>
+              <w:rPr>
+                <w:rFonts w:ascii="Calibri" w:eastAsia="Times New Roman" w:hAnsi="Calibri" w:cs="Times New Roman"/>
+                <w:color w:val="000000"/>
+                <w:lang w:eastAsia="en-CA"/>
+              </w:rPr>
+              <w:t> </w:t>
+            </w:r>
+          </w:p>
+        </w:tc>
+        <w:tc>
+          <w:tcPr>
+            <w:tcW w:w="2128" w:type="dxa"/>
+            <w:tcBorders>
+              <w:top w:val="nil"/>
+              <w:left w:val="nil"/>
+              <w:bottom w:val="single" w:sz="4" w:space="0" w:color="auto"/>
+              <w:right w:val="single" w:sz="4" w:space="0" w:color="auto"/>
+            </w:tcBorders>
+            <w:shd w:val="clear" w:color="auto" w:fill="auto"/>
+            <w:noWrap/>
+            <w:vAlign w:val="bottom"/>
+            <w:hideMark/>
+          </w:tcPr>
+          <w:p>
+            <w:pPr>
+              <w:spacing w:after="0" w:line="240" w:lineRule="auto"/>
+              <w:rPr>
+                <w:rFonts w:ascii="Calibri" w:eastAsia="Times New Roman" w:hAnsi="Calibri" w:cs="Times New Roman"/>
+                <w:color w:val="000000"/>
+                <w:lang w:eastAsia="en-CA"/>
+              </w:rPr>
+            </w:pPr>
+            <w:r>
+              <w:rPr>
+                <w:rFonts w:ascii="Calibri" w:eastAsia="Times New Roman" w:hAnsi="Calibri" w:cs="Times New Roman"/>
+                <w:color w:val="000000"/>
+                <w:lang w:eastAsia="en-CA"/>
+              </w:rPr>
+              <w:t> </w:t>
+            </w:r>
+          </w:p>
+        </w:tc>
+        <w:tc>
+          <w:tcPr>
+            <w:tcW w:w="1708" w:type="dxa"/>
+            <w:tcBorders>
+              <w:top w:val="nil"/>
+              <w:left w:val="nil"/>
+              <w:bottom w:val="single" w:sz="4" w:space="0" w:color="auto"/>
+              <w:right w:val="single" w:sz="4" w:space="0" w:color="auto"/>
+            </w:tcBorders>
+            <w:shd w:val="clear" w:color="auto" w:fill="auto"/>
+            <w:noWrap/>
+            <w:vAlign w:val="bottom"/>
+            <w:hideMark/>
+          </w:tcPr>
+          <w:p>
+            <w:pPr>
+              <w:spacing w:after="0" w:line="240" w:lineRule="auto"/>
+              <w:jc w:val="right"/>
+              <w:rPr>
+                <w:rFonts w:ascii="Calibri" w:eastAsia="Times New Roman" w:hAnsi="Calibri" w:cs="Times New Roman"/>
+                <w:color w:val="000000"/>
+                <w:lang w:eastAsia="en-CA"/>
+              </w:rPr>
+            </w:pPr>
+            <w:r>
+              <w:rPr>
+                <w:rFonts w:ascii="Calibri" w:eastAsia="Times New Roman" w:hAnsi="Calibri" w:cs="Times New Roman"/>
+                <w:color w:val="000000"/>
+                <w:lang w:eastAsia="en-CA"/>
+              </w:rPr>
+              <w:t>1</w:t>
+            </w:r>
+          </w:p>
+        </w:tc>
+      </w:tr>
+      <w:tr>
+        <w:trPr>
+          <w:trHeight w:val="300"/>
+        </w:trPr>
+        <w:tc>
+          <w:tcPr>
+            <w:tcW w:w="2992" w:type="dxa"/>
+            <w:tcBorders>
+              <w:top w:val="nil"/>
+              <w:left w:val="single" w:sz="4" w:space="0" w:color="auto"/>
+              <w:bottom w:val="single" w:sz="4" w:space="0" w:color="auto"/>
+              <w:right w:val="single" w:sz="4" w:space="0" w:color="auto"/>
+            </w:tcBorders>
+            <w:shd w:val="clear" w:color="auto" w:fill="auto"/>
+            <w:noWrap/>
+            <w:vAlign w:val="bottom"/>
+            <w:hideMark/>
+          </w:tcPr>
+          <w:p>
+            <w:pPr>
+              <w:spacing w:after="0" w:line="240" w:lineRule="auto"/>
+              <w:rPr>
+                <w:rFonts w:ascii="Calibri" w:eastAsia="Times New Roman" w:hAnsi="Calibri" w:cs="Times New Roman"/>
+                <w:color w:val="000000"/>
+                <w:lang w:eastAsia="en-CA"/>
+              </w:rPr>
+            </w:pPr>
+            <w:r>
+              <w:rPr>
+                <w:rFonts w:ascii="Calibri" w:eastAsia="Times New Roman" w:hAnsi="Calibri" w:cs="Times New Roman"/>
+                <w:color w:val="000000"/>
+                <w:lang w:eastAsia="en-CA"/>
+              </w:rPr>
+              <w:t>accuracy</w:t>
+            </w:r>
+          </w:p>
+        </w:tc>
+        <w:tc>
+          <w:tcPr>
+            <w:tcW w:w="574" w:type="dxa"/>
+            <w:tcBorders>
+              <w:top w:val="nil"/>
+              <w:left w:val="nil"/>
+              <w:bottom w:val="single" w:sz="4" w:space="0" w:color="auto"/>
+              <w:right w:val="single" w:sz="4" w:space="0" w:color="auto"/>
+            </w:tcBorders>
+            <w:shd w:val="clear" w:color="auto" w:fill="auto"/>
+            <w:noWrap/>
+            <w:vAlign w:val="bottom"/>
+            <w:hideMark/>
+          </w:tcPr>
+          <w:p>
+            <w:pPr>
+              <w:spacing w:after="0" w:line="240" w:lineRule="auto"/>
+              <w:jc w:val="right"/>
+              <w:rPr>
+                <w:rFonts w:ascii="Calibri" w:eastAsia="Times New Roman" w:hAnsi="Calibri" w:cs="Times New Roman"/>
+                <w:color w:val="000000"/>
+                <w:lang w:eastAsia="en-CA"/>
+              </w:rPr>
+            </w:pPr>
+            <w:r>
+              <w:rPr>
+                <w:rFonts w:ascii="Calibri" w:eastAsia="Times New Roman" w:hAnsi="Calibri" w:cs="Times New Roman"/>
+                <w:color w:val="000000"/>
+                <w:lang w:eastAsia="en-CA"/>
+              </w:rPr>
+              <w:t>0.78</w:t>
+            </w:r>
+          </w:p>
+        </w:tc>
+        <w:tc>
+          <w:tcPr>
+            <w:tcW w:w="1090" w:type="dxa"/>
+            <w:tcBorders>
+              <w:top w:val="nil"/>
+              <w:left w:val="nil"/>
+              <w:bottom w:val="single" w:sz="4" w:space="0" w:color="auto"/>
+              <w:right w:val="single" w:sz="4" w:space="0" w:color="auto"/>
+            </w:tcBorders>
+            <w:shd w:val="clear" w:color="auto" w:fill="auto"/>
+            <w:noWrap/>
+            <w:vAlign w:val="bottom"/>
+            <w:hideMark/>
+          </w:tcPr>
+          <w:p>
+            <w:pPr>
+              <w:spacing w:after="0" w:line="240" w:lineRule="auto"/>
+              <w:jc w:val="right"/>
+              <w:rPr>
+                <w:rFonts w:ascii="Calibri" w:eastAsia="Times New Roman" w:hAnsi="Calibri" w:cs="Times New Roman"/>
+                <w:color w:val="000000"/>
+                <w:lang w:eastAsia="en-CA"/>
+              </w:rPr>
+            </w:pPr>
+            <w:r>
+              <w:rPr>
+                <w:rFonts w:ascii="Calibri" w:eastAsia="Times New Roman" w:hAnsi="Calibri" w:cs="Times New Roman"/>
+                <w:color w:val="000000"/>
+                <w:lang w:eastAsia="en-CA"/>
+              </w:rPr>
+              <w:t>0.79593</w:t>
+            </w:r>
+          </w:p>
+        </w:tc>
+        <w:tc>
+          <w:tcPr>
+            <w:tcW w:w="991" w:type="dxa"/>
+            <w:tcBorders>
+              <w:top w:val="nil"/>
+              <w:left w:val="nil"/>
+              <w:bottom w:val="single" w:sz="4" w:space="0" w:color="auto"/>
+              <w:right w:val="single" w:sz="4" w:space="0" w:color="auto"/>
+            </w:tcBorders>
+            <w:shd w:val="clear" w:color="auto" w:fill="auto"/>
+            <w:noWrap/>
+            <w:vAlign w:val="bottom"/>
+            <w:hideMark/>
+          </w:tcPr>
+          <w:p>
+            <w:pPr>
+              <w:spacing w:after="0" w:line="240" w:lineRule="auto"/>
+              <w:jc w:val="right"/>
+              <w:rPr>
+                <w:rFonts w:ascii="Calibri" w:eastAsia="Times New Roman" w:hAnsi="Calibri" w:cs="Times New Roman"/>
+                <w:color w:val="000000"/>
+                <w:lang w:eastAsia="en-CA"/>
+              </w:rPr>
+            </w:pPr>
+            <w:r>
+              <w:rPr>
+                <w:rFonts w:ascii="Calibri" w:eastAsia="Times New Roman" w:hAnsi="Calibri" w:cs="Times New Roman"/>
+                <w:color w:val="000000"/>
+                <w:lang w:eastAsia="en-CA"/>
+              </w:rPr>
+              <w:t>0.85067</w:t>
+            </w:r>
+          </w:p>
+        </w:tc>
+        <w:tc>
+          <w:tcPr>
+            <w:tcW w:w="2128" w:type="dxa"/>
+            <w:tcBorders>
+              <w:top w:val="nil"/>
+              <w:left w:val="nil"/>
+              <w:bottom w:val="single" w:sz="4" w:space="0" w:color="auto"/>
+              <w:right w:val="single" w:sz="4" w:space="0" w:color="auto"/>
+            </w:tcBorders>
+            <w:shd w:val="clear" w:color="auto" w:fill="auto"/>
+            <w:noWrap/>
+            <w:vAlign w:val="bottom"/>
+            <w:hideMark/>
+          </w:tcPr>
+          <w:p>
+            <w:pPr>
+              <w:spacing w:after="0" w:line="240" w:lineRule="auto"/>
+              <w:jc w:val="right"/>
+              <w:rPr>
+                <w:rFonts w:ascii="Calibri" w:eastAsia="Times New Roman" w:hAnsi="Calibri" w:cs="Times New Roman"/>
+                <w:color w:val="000000"/>
+                <w:lang w:eastAsia="en-CA"/>
+              </w:rPr>
+            </w:pPr>
+            <w:r>
+              <w:rPr>
+                <w:rFonts w:ascii="Calibri" w:eastAsia="Times New Roman" w:hAnsi="Calibri" w:cs="Times New Roman"/>
+                <w:color w:val="000000"/>
+                <w:lang w:eastAsia="en-CA"/>
+              </w:rPr>
+              <w:t>0.86387</w:t>
+            </w:r>
+          </w:p>
+        </w:tc>
+        <w:tc>
+          <w:tcPr>
+            <w:tcW w:w="1708" w:type="dxa"/>
+            <w:tcBorders>
+              <w:top w:val="nil"/>
+              <w:left w:val="nil"/>
+              <w:bottom w:val="single" w:sz="4" w:space="0" w:color="auto"/>
+              <w:right w:val="single" w:sz="4" w:space="0" w:color="auto"/>
+            </w:tcBorders>
+            <w:shd w:val="clear" w:color="auto" w:fill="auto"/>
+            <w:noWrap/>
+            <w:vAlign w:val="bottom"/>
+            <w:hideMark/>
+          </w:tcPr>
+          <w:p>
+            <w:pPr>
+              <w:spacing w:after="0" w:line="240" w:lineRule="auto"/>
+              <w:jc w:val="right"/>
+              <w:rPr>
+                <w:rFonts w:ascii="Calibri" w:eastAsia="Times New Roman" w:hAnsi="Calibri" w:cs="Times New Roman"/>
+                <w:color w:val="000000"/>
+                <w:lang w:eastAsia="en-CA"/>
+              </w:rPr>
+            </w:pPr>
+            <w:r>
+              <w:rPr>
+                <w:rFonts w:ascii="Calibri" w:eastAsia="Times New Roman" w:hAnsi="Calibri" w:cs="Times New Roman"/>
+                <w:color w:val="000000"/>
+                <w:lang w:eastAsia="en-CA"/>
+              </w:rPr>
+              <w:t>0.89087</w:t>
+            </w:r>
+          </w:p>
+        </w:tc>
+      </w:tr>
+      <w:tr>
+        <w:trPr>
+          <w:trHeight w:val="300"/>
+        </w:trPr>
+        <w:tc>
+          <w:tcPr>
+            <w:tcW w:w="2992" w:type="dxa"/>
+            <w:tcBorders>
+              <w:top w:val="nil"/>
+              <w:left w:val="single" w:sz="4" w:space="0" w:color="auto"/>
+              <w:bottom w:val="single" w:sz="4" w:space="0" w:color="auto"/>
+              <w:right w:val="single" w:sz="4" w:space="0" w:color="auto"/>
+            </w:tcBorders>
+            <w:shd w:val="clear" w:color="auto" w:fill="auto"/>
+            <w:noWrap/>
+            <w:vAlign w:val="bottom"/>
+            <w:hideMark/>
+          </w:tcPr>
+          <w:p>
+            <w:pPr>
+              <w:spacing w:after="0" w:line="240" w:lineRule="auto"/>
+              <w:rPr>
+                <w:rFonts w:ascii="Calibri" w:eastAsia="Times New Roman" w:hAnsi="Calibri" w:cs="Times New Roman"/>
+                <w:color w:val="000000"/>
+                <w:lang w:eastAsia="en-CA"/>
+              </w:rPr>
+            </w:pPr>
+            <w:r>
+              <w:rPr>
+                <w:rFonts w:ascii="Calibri" w:eastAsia="Times New Roman" w:hAnsi="Calibri" w:cs="Times New Roman"/>
+                <w:color w:val="000000"/>
+                <w:lang w:eastAsia="en-CA"/>
+              </w:rPr>
+              <w:t>precision</w:t>
+            </w:r>
+          </w:p>
+        </w:tc>
+        <w:tc>
+          <w:tcPr>
+            <w:tcW w:w="574" w:type="dxa"/>
+            <w:tcBorders>
+              <w:top w:val="nil"/>
+              <w:left w:val="nil"/>
+              <w:bottom w:val="single" w:sz="4" w:space="0" w:color="auto"/>
+              <w:right w:val="single" w:sz="4" w:space="0" w:color="auto"/>
+            </w:tcBorders>
+            <w:shd w:val="clear" w:color="auto" w:fill="auto"/>
+            <w:noWrap/>
+            <w:vAlign w:val="bottom"/>
+            <w:hideMark/>
+          </w:tcPr>
+          <w:p>
+            <w:pPr>
+              <w:spacing w:after="0" w:line="240" w:lineRule="auto"/>
+              <w:jc w:val="right"/>
+              <w:rPr>
+                <w:rFonts w:ascii="Calibri" w:eastAsia="Times New Roman" w:hAnsi="Calibri" w:cs="Times New Roman"/>
+                <w:color w:val="000000"/>
+                <w:lang w:eastAsia="en-CA"/>
+              </w:rPr>
+            </w:pPr>
+            <w:r>
+              <w:rPr>
+                <w:rFonts w:ascii="Calibri" w:eastAsia="Times New Roman" w:hAnsi="Calibri" w:cs="Times New Roman"/>
+                <w:color w:val="000000"/>
+                <w:lang w:eastAsia="en-CA"/>
+              </w:rPr>
+              <w:t>0.2191</w:t>
+            </w:r>
+          </w:p>
+        </w:tc>
+        <w:tc>
+          <w:tcPr>
+            <w:tcW w:w="1090" w:type="dxa"/>
+            <w:tcBorders>
+              <w:top w:val="nil"/>
+              <w:left w:val="nil"/>
+              <w:bottom w:val="single" w:sz="4" w:space="0" w:color="auto"/>
+              <w:right w:val="single" w:sz="4" w:space="0" w:color="auto"/>
+            </w:tcBorders>
+            <w:shd w:val="clear" w:color="auto" w:fill="auto"/>
+            <w:noWrap/>
+            <w:vAlign w:val="bottom"/>
+            <w:hideMark/>
+          </w:tcPr>
+          <w:p>
+            <w:pPr>
+              <w:spacing w:after="0" w:line="240" w:lineRule="auto"/>
+              <w:jc w:val="right"/>
+              <w:rPr>
+                <w:rFonts w:ascii="Calibri" w:eastAsia="Times New Roman" w:hAnsi="Calibri" w:cs="Times New Roman"/>
+                <w:color w:val="000000"/>
+                <w:lang w:eastAsia="en-CA"/>
+              </w:rPr>
+            </w:pPr>
+            <w:r>
+              <w:rPr>
+                <w:rFonts w:ascii="Calibri" w:eastAsia="Times New Roman" w:hAnsi="Calibri" w:cs="Times New Roman"/>
+                <w:color w:val="000000"/>
+                <w:lang w:eastAsia="en-CA"/>
+              </w:rPr>
+              <w:t>0.23328</w:t>
+            </w:r>
+          </w:p>
+        </w:tc>
+        <w:tc>
+          <w:tcPr>
+            <w:tcW w:w="991" w:type="dxa"/>
+            <w:tcBorders>
+              <w:top w:val="nil"/>
+              <w:left w:val="nil"/>
+              <w:bottom w:val="single" w:sz="4" w:space="0" w:color="auto"/>
+              <w:right w:val="single" w:sz="4" w:space="0" w:color="auto"/>
+            </w:tcBorders>
+            <w:shd w:val="clear" w:color="auto" w:fill="auto"/>
+            <w:noWrap/>
+            <w:vAlign w:val="bottom"/>
+            <w:hideMark/>
+          </w:tcPr>
+          <w:p>
+            <w:pPr>
+              <w:spacing w:after="0" w:line="240" w:lineRule="auto"/>
+              <w:jc w:val="right"/>
+              <w:rPr>
+                <w:rFonts w:ascii="Calibri" w:eastAsia="Times New Roman" w:hAnsi="Calibri" w:cs="Times New Roman"/>
+                <w:color w:val="000000"/>
+                <w:lang w:eastAsia="en-CA"/>
+              </w:rPr>
+            </w:pPr>
+            <w:r>
+              <w:rPr>
+                <w:rFonts w:ascii="Calibri" w:eastAsia="Times New Roman" w:hAnsi="Calibri" w:cs="Times New Roman"/>
+                <w:color w:val="000000"/>
+                <w:lang w:eastAsia="en-CA"/>
+              </w:rPr>
+              <w:t>0.41004</w:t>
+            </w:r>
+          </w:p>
+        </w:tc>
+        <w:tc>
+          <w:tcPr>
+            <w:tcW w:w="2128" w:type="dxa"/>
+            <w:tcBorders>
+              <w:top w:val="nil"/>
+              <w:left w:val="nil"/>
+              <w:bottom w:val="single" w:sz="4" w:space="0" w:color="auto"/>
+              <w:right w:val="single" w:sz="4" w:space="0" w:color="auto"/>
+            </w:tcBorders>
+            <w:shd w:val="clear" w:color="auto" w:fill="auto"/>
+            <w:noWrap/>
+            <w:vAlign w:val="bottom"/>
+            <w:hideMark/>
+          </w:tcPr>
+          <w:p>
+            <w:pPr>
+              <w:spacing w:after="0" w:line="240" w:lineRule="auto"/>
+              <w:jc w:val="right"/>
+              <w:rPr>
+                <w:rFonts w:ascii="Calibri" w:eastAsia="Times New Roman" w:hAnsi="Calibri" w:cs="Times New Roman"/>
+                <w:color w:val="000000"/>
+                <w:lang w:eastAsia="en-CA"/>
+              </w:rPr>
+            </w:pPr>
+            <w:r>
+              <w:rPr>
+                <w:rFonts w:ascii="Calibri" w:eastAsia="Times New Roman" w:hAnsi="Calibri" w:cs="Times New Roman"/>
+                <w:color w:val="000000"/>
+                <w:lang w:eastAsia="en-CA"/>
+              </w:rPr>
+              <w:t>0.47506</w:t>
+            </w:r>
+          </w:p>
+        </w:tc>
+        <w:tc>
+          <w:tcPr>
+            <w:tcW w:w="1708" w:type="dxa"/>
+            <w:tcBorders>
+              <w:top w:val="nil"/>
+              <w:left w:val="nil"/>
+              <w:bottom w:val="single" w:sz="4" w:space="0" w:color="auto"/>
+              <w:right w:val="single" w:sz="4" w:space="0" w:color="auto"/>
+            </w:tcBorders>
+            <w:shd w:val="clear" w:color="auto" w:fill="auto"/>
+            <w:noWrap/>
+            <w:vAlign w:val="bottom"/>
+            <w:hideMark/>
+          </w:tcPr>
+          <w:p>
+            <w:pPr>
+              <w:spacing w:after="0" w:line="240" w:lineRule="auto"/>
+              <w:jc w:val="right"/>
+              <w:rPr>
+                <w:rFonts w:ascii="Calibri" w:eastAsia="Times New Roman" w:hAnsi="Calibri" w:cs="Times New Roman"/>
+                <w:color w:val="000000"/>
+                <w:lang w:eastAsia="en-CA"/>
+              </w:rPr>
+            </w:pPr>
+            <w:r>
+              <w:rPr>
+                <w:rFonts w:ascii="Calibri" w:eastAsia="Times New Roman" w:hAnsi="Calibri" w:cs="Times New Roman"/>
+                <w:color w:val="000000"/>
+                <w:lang w:eastAsia="en-CA"/>
+              </w:rPr>
+              <w:t>0.66667</w:t>
+            </w:r>
+          </w:p>
+        </w:tc>
+      </w:tr>
+      <w:tr>
+        <w:trPr>
+          <w:trHeight w:val="300"/>
+        </w:trPr>
+        <w:tc>
+          <w:tcPr>
+            <w:tcW w:w="2992" w:type="dxa"/>
+            <w:tcBorders>
+              <w:top w:val="nil"/>
+              <w:left w:val="single" w:sz="4" w:space="0" w:color="auto"/>
+              <w:bottom w:val="single" w:sz="4" w:space="0" w:color="auto"/>
+              <w:right w:val="single" w:sz="4" w:space="0" w:color="auto"/>
+            </w:tcBorders>
+            <w:shd w:val="clear" w:color="auto" w:fill="auto"/>
+            <w:noWrap/>
+            <w:vAlign w:val="bottom"/>
+            <w:hideMark/>
+          </w:tcPr>
+          <w:p>
+            <w:pPr>
+              <w:spacing w:after="0" w:line="240" w:lineRule="auto"/>
+              <w:rPr>
+                <w:rFonts w:ascii="Calibri" w:eastAsia="Times New Roman" w:hAnsi="Calibri" w:cs="Times New Roman"/>
+                <w:color w:val="000000"/>
+                <w:lang w:eastAsia="en-CA"/>
+              </w:rPr>
+            </w:pPr>
+            <w:r>
+              <w:rPr>
+                <w:rFonts w:ascii="Calibri" w:eastAsia="Times New Roman" w:hAnsi="Calibri" w:cs="Times New Roman"/>
+                <w:color w:val="000000"/>
+                <w:lang w:eastAsia="en-CA"/>
+              </w:rPr>
+              <w:t>recall</w:t>
+            </w:r>
+          </w:p>
+        </w:tc>
+        <w:tc>
+          <w:tcPr>
+            <w:tcW w:w="574" w:type="dxa"/>
+            <w:tcBorders>
+              <w:top w:val="nil"/>
+              <w:left w:val="nil"/>
+              <w:bottom w:val="single" w:sz="4" w:space="0" w:color="auto"/>
+              <w:right w:val="single" w:sz="4" w:space="0" w:color="auto"/>
+            </w:tcBorders>
+            <w:shd w:val="clear" w:color="auto" w:fill="auto"/>
+            <w:noWrap/>
+            <w:vAlign w:val="bottom"/>
+            <w:hideMark/>
+          </w:tcPr>
+          <w:p>
+            <w:pPr>
+              <w:spacing w:after="0" w:line="240" w:lineRule="auto"/>
+              <w:jc w:val="right"/>
+              <w:rPr>
+                <w:rFonts w:ascii="Calibri" w:eastAsia="Times New Roman" w:hAnsi="Calibri" w:cs="Times New Roman"/>
+                <w:color w:val="000000"/>
+                <w:lang w:eastAsia="en-CA"/>
+              </w:rPr>
+            </w:pPr>
+            <w:r>
+              <w:rPr>
+                <w:rFonts w:ascii="Calibri" w:eastAsia="Times New Roman" w:hAnsi="Calibri" w:cs="Times New Roman"/>
+                <w:color w:val="000000"/>
+                <w:lang w:eastAsia="en-CA"/>
+              </w:rPr>
+              <w:t>0.2535</w:t>
+            </w:r>
+          </w:p>
+        </w:tc>
+        <w:tc>
+          <w:tcPr>
+            <w:tcW w:w="1090" w:type="dxa"/>
+            <w:tcBorders>
+              <w:top w:val="nil"/>
+              <w:left w:val="nil"/>
+              <w:bottom w:val="single" w:sz="4" w:space="0" w:color="auto"/>
+              <w:right w:val="single" w:sz="4" w:space="0" w:color="auto"/>
+            </w:tcBorders>
+            <w:shd w:val="clear" w:color="auto" w:fill="auto"/>
+            <w:noWrap/>
+            <w:vAlign w:val="bottom"/>
+            <w:hideMark/>
+          </w:tcPr>
+          <w:p>
+            <w:pPr>
+              <w:spacing w:after="0" w:line="240" w:lineRule="auto"/>
+              <w:jc w:val="right"/>
+              <w:rPr>
+                <w:rFonts w:ascii="Calibri" w:eastAsia="Times New Roman" w:hAnsi="Calibri" w:cs="Times New Roman"/>
+                <w:color w:val="000000"/>
+                <w:lang w:eastAsia="en-CA"/>
+              </w:rPr>
+            </w:pPr>
+            <w:r>
+              <w:rPr>
+                <w:rFonts w:ascii="Calibri" w:eastAsia="Times New Roman" w:hAnsi="Calibri" w:cs="Times New Roman"/>
+                <w:color w:val="000000"/>
+                <w:lang w:eastAsia="en-CA"/>
+              </w:rPr>
+              <w:t>0.232</w:t>
+            </w:r>
+          </w:p>
+        </w:tc>
+        <w:tc>
+          <w:tcPr>
+            <w:tcW w:w="991" w:type="dxa"/>
+            <w:tcBorders>
+              <w:top w:val="nil"/>
+              <w:left w:val="nil"/>
+              <w:bottom w:val="single" w:sz="4" w:space="0" w:color="auto"/>
+              <w:right w:val="single" w:sz="4" w:space="0" w:color="auto"/>
+            </w:tcBorders>
+            <w:shd w:val="clear" w:color="auto" w:fill="auto"/>
+            <w:noWrap/>
+            <w:vAlign w:val="bottom"/>
+            <w:hideMark/>
+          </w:tcPr>
+          <w:p>
+            <w:pPr>
+              <w:spacing w:after="0" w:line="240" w:lineRule="auto"/>
+              <w:jc w:val="right"/>
+              <w:rPr>
+                <w:rFonts w:ascii="Calibri" w:eastAsia="Times New Roman" w:hAnsi="Calibri" w:cs="Times New Roman"/>
+                <w:color w:val="000000"/>
+                <w:lang w:eastAsia="en-CA"/>
+              </w:rPr>
+            </w:pPr>
+            <w:r>
+              <w:rPr>
+                <w:rFonts w:ascii="Calibri" w:eastAsia="Times New Roman" w:hAnsi="Calibri" w:cs="Times New Roman"/>
+                <w:color w:val="000000"/>
+                <w:lang w:eastAsia="en-CA"/>
+              </w:rPr>
+              <w:t>0.2735</w:t>
+            </w:r>
+          </w:p>
+        </w:tc>
+        <w:tc>
+          <w:tcPr>
+            <w:tcW w:w="2128" w:type="dxa"/>
+            <w:tcBorders>
+              <w:top w:val="nil"/>
+              <w:left w:val="nil"/>
+              <w:bottom w:val="single" w:sz="4" w:space="0" w:color="auto"/>
+              <w:right w:val="single" w:sz="4" w:space="0" w:color="auto"/>
+            </w:tcBorders>
+            <w:shd w:val="clear" w:color="auto" w:fill="auto"/>
+            <w:noWrap/>
+            <w:vAlign w:val="bottom"/>
+            <w:hideMark/>
+          </w:tcPr>
+          <w:p>
+            <w:pPr>
+              <w:spacing w:after="0" w:line="240" w:lineRule="auto"/>
+              <w:jc w:val="right"/>
+              <w:rPr>
+                <w:rFonts w:ascii="Calibri" w:eastAsia="Times New Roman" w:hAnsi="Calibri" w:cs="Times New Roman"/>
+                <w:color w:val="000000"/>
+                <w:lang w:eastAsia="en-CA"/>
+              </w:rPr>
+            </w:pPr>
+            <w:r>
+              <w:rPr>
+                <w:rFonts w:ascii="Calibri" w:eastAsia="Times New Roman" w:hAnsi="Calibri" w:cs="Times New Roman"/>
+                <w:color w:val="000000"/>
+                <w:lang w:eastAsia="en-CA"/>
+              </w:rPr>
+              <w:t>0.2</w:t>
+            </w:r>
+          </w:p>
+        </w:tc>
+        <w:tc>
+          <w:tcPr>
+            <w:tcW w:w="1708" w:type="dxa"/>
+            <w:tcBorders>
+              <w:top w:val="nil"/>
+              <w:left w:val="nil"/>
+              <w:bottom w:val="single" w:sz="4" w:space="0" w:color="auto"/>
+              <w:right w:val="single" w:sz="4" w:space="0" w:color="auto"/>
+            </w:tcBorders>
+            <w:shd w:val="clear" w:color="auto" w:fill="auto"/>
+            <w:noWrap/>
+            <w:vAlign w:val="bottom"/>
+            <w:hideMark/>
+          </w:tcPr>
+          <w:p>
+            <w:pPr>
+              <w:spacing w:after="0" w:line="240" w:lineRule="auto"/>
+              <w:jc w:val="right"/>
+              <w:rPr>
+                <w:rFonts w:ascii="Calibri" w:eastAsia="Times New Roman" w:hAnsi="Calibri" w:cs="Times New Roman"/>
+                <w:color w:val="000000"/>
+                <w:lang w:eastAsia="en-CA"/>
+              </w:rPr>
+            </w:pPr>
+            <w:r>
+              <w:rPr>
+                <w:rFonts w:ascii="Calibri" w:eastAsia="Times New Roman" w:hAnsi="Calibri" w:cs="Times New Roman"/>
+                <w:color w:val="000000"/>
+                <w:lang w:eastAsia="en-CA"/>
+              </w:rPr>
+              <w:t>0.363</w:t>
+            </w:r>
+          </w:p>
+        </w:tc>
+      </w:tr>
+    </w:tbl>
     <w:p/>
     <w:p>
       <w:r>
+        <w:lastRenderedPageBreak/>
         <w:t xml:space="preserve">Note that these scores are derived from passing </w:t>
       </w:r>
       <w:proofErr w:type="spellStart"/>
@@ -2602,7 +6133,6 @@
     </w:p>
     <w:p>
       <w:r>
-        <w:lastRenderedPageBreak/>
         <w:t xml:space="preserve">Validation involves training our model and exploring how good this trained model is, in terms of how </w:t>
       </w:r>
       <w:r>
@@ -2827,6 +6357,7 @@
     </w:p>
     <w:p>
       <w:r>
+        <w:lastRenderedPageBreak/>
         <w:tab/>
       </w:r>
       <w:r>

</xml_diff>